<commit_message>
Notes about getting Phylip output from wndchrm
</commit_message>
<xml_diff>
--- a/WndCharm/WndCharm-Notes.docx
+++ b/WndCharm/WndCharm-Notes.docx
@@ -23,8 +23,6 @@
       <w:r>
         <w:t xml:space="preserve"> …</w:t>
       </w:r>
-      <w:bookmarkStart w:id="0" w:name="_GoBack"/>
-      <w:bookmarkEnd w:id="0"/>
     </w:p>
     <w:p>
       <w:pPr>
@@ -285,19 +283,7 @@
           <w:rPr>
             <w:rStyle w:val="Hyperlink"/>
           </w:rPr>
-          <w:t>https://github.com/wnd-charm/w</w:t>
-        </w:r>
-        <w:r>
-          <w:rPr>
-            <w:rStyle w:val="Hyperlink"/>
-          </w:rPr>
-          <w:t>n</w:t>
-        </w:r>
-        <w:r>
-          <w:rPr>
-            <w:rStyle w:val="Hyperlink"/>
-          </w:rPr>
-          <w:t>d-charm</w:t>
+          <w:t>https://github.com/wnd-charm/wnd-charm</w:t>
         </w:r>
       </w:hyperlink>
       <w:r>
@@ -10765,6 +10751,4140 @@
         <w:t>-l:  Use large image feature set.</w:t>
       </w:r>
       <w:proofErr w:type="gramEnd"/>
+    </w:p>
+    <w:p>
+      <w:pPr>
+        <w:rPr>
+          <w:b/>
+        </w:rPr>
+      </w:pPr>
+      <w:r>
+        <w:rPr>
+          <w:b/>
+        </w:rPr>
+        <w:t>Test</w:t>
+      </w:r>
+    </w:p>
+    <w:p>
+      <w:pPr>
+        <w:rPr>
+          <w:rFonts w:ascii="Courier New" w:hAnsi="Courier New" w:cs="Courier New"/>
+          <w:sz w:val="16"/>
+          <w:szCs w:val="16"/>
+        </w:rPr>
+      </w:pPr>
+      <w:proofErr w:type="spellStart"/>
+      <w:proofErr w:type="gramStart"/>
+      <w:r>
+        <w:rPr>
+          <w:rFonts w:ascii="Courier New" w:hAnsi="Courier New" w:cs="Courier New"/>
+          <w:sz w:val="16"/>
+          <w:szCs w:val="16"/>
+        </w:rPr>
+        <w:t>wndchrm</w:t>
+      </w:r>
+      <w:proofErr w:type="spellEnd"/>
+      <w:proofErr w:type="gramEnd"/>
+      <w:r>
+        <w:rPr>
+          <w:rFonts w:ascii="Courier New" w:hAnsi="Courier New" w:cs="Courier New"/>
+          <w:sz w:val="16"/>
+          <w:szCs w:val="16"/>
+        </w:rPr>
+        <w:t xml:space="preserve"> test -f0.2</w:t>
+      </w:r>
+      <w:r>
+        <w:rPr>
+          <w:rFonts w:ascii="Courier New" w:hAnsi="Courier New" w:cs="Courier New"/>
+          <w:sz w:val="16"/>
+          <w:szCs w:val="16"/>
+        </w:rPr>
+        <w:t xml:space="preserve">5 –r0.75 </w:t>
+      </w:r>
+      <w:r>
+        <w:rPr>
+          <w:rFonts w:ascii="Courier New" w:hAnsi="Courier New" w:cs="Courier New"/>
+          <w:sz w:val="16"/>
+          <w:szCs w:val="16"/>
+        </w:rPr>
+        <w:t>-n5 -p/home/</w:t>
+      </w:r>
+      <w:proofErr w:type="spellStart"/>
+      <w:r>
+        <w:rPr>
+          <w:rFonts w:ascii="Courier New" w:hAnsi="Courier New" w:cs="Courier New"/>
+          <w:sz w:val="16"/>
+          <w:szCs w:val="16"/>
+        </w:rPr>
+        <w:t>efg</w:t>
+      </w:r>
+      <w:proofErr w:type="spellEnd"/>
+      <w:r>
+        <w:rPr>
+          <w:rFonts w:ascii="Courier New" w:hAnsi="Courier New" w:cs="Courier New"/>
+          <w:sz w:val="16"/>
+          <w:szCs w:val="16"/>
+        </w:rPr>
+        <w:t>/Software/</w:t>
+      </w:r>
+      <w:proofErr w:type="spellStart"/>
+      <w:r>
+        <w:rPr>
+          <w:rFonts w:ascii="Courier New" w:hAnsi="Courier New" w:cs="Courier New"/>
+          <w:sz w:val="16"/>
+          <w:szCs w:val="16"/>
+        </w:rPr>
+        <w:t>Phylip</w:t>
+      </w:r>
+      <w:proofErr w:type="spellEnd"/>
+      <w:r>
+        <w:rPr>
+          <w:rFonts w:ascii="Courier New" w:hAnsi="Courier New" w:cs="Courier New"/>
+          <w:sz w:val="16"/>
+          <w:szCs w:val="16"/>
+        </w:rPr>
+        <w:t>/phylip-3.696 Plankton-01.fit Plankton-01.html</w:t>
+      </w:r>
+    </w:p>
+    <w:p>
+      <w:pPr>
+        <w:rPr>
+          <w:rFonts w:ascii="Courier New" w:hAnsi="Courier New" w:cs="Courier New"/>
+          <w:sz w:val="16"/>
+          <w:szCs w:val="16"/>
+        </w:rPr>
+      </w:pPr>
+    </w:p>
+    <w:p>
+      <w:pPr>
+        <w:rPr>
+          <w:rFonts w:ascii="Courier New" w:hAnsi="Courier New" w:cs="Courier New"/>
+          <w:sz w:val="16"/>
+          <w:szCs w:val="16"/>
+        </w:rPr>
+      </w:pPr>
+      <w:r>
+        <w:rPr>
+          <w:rFonts w:ascii="Courier New" w:hAnsi="Courier New" w:cs="Courier New"/>
+          <w:sz w:val="16"/>
+          <w:szCs w:val="16"/>
+        </w:rPr>
+        <w:t xml:space="preserve">[346 </w:t>
+      </w:r>
+      <w:proofErr w:type="spellStart"/>
+      <w:r>
+        <w:rPr>
+          <w:rFonts w:ascii="Courier New" w:hAnsi="Courier New" w:cs="Courier New"/>
+          <w:sz w:val="16"/>
+          <w:szCs w:val="16"/>
+        </w:rPr>
+        <w:t>efg</w:t>
+      </w:r>
+      <w:proofErr w:type="spellEnd"/>
+      <w:r>
+        <w:rPr>
+          <w:rFonts w:ascii="Courier New" w:hAnsi="Courier New" w:cs="Courier New"/>
+          <w:sz w:val="16"/>
+          <w:szCs w:val="16"/>
+        </w:rPr>
+        <w:t xml:space="preserve"> localhost 2015-02-06 06:53:20 /home/</w:t>
+      </w:r>
+      <w:proofErr w:type="spellStart"/>
+      <w:r>
+        <w:rPr>
+          <w:rFonts w:ascii="Courier New" w:hAnsi="Courier New" w:cs="Courier New"/>
+          <w:sz w:val="16"/>
+          <w:szCs w:val="16"/>
+        </w:rPr>
+        <w:t>efg</w:t>
+      </w:r>
+      <w:proofErr w:type="spellEnd"/>
+      <w:r>
+        <w:rPr>
+          <w:rFonts w:ascii="Courier New" w:hAnsi="Courier New" w:cs="Courier New"/>
+          <w:sz w:val="16"/>
+          <w:szCs w:val="16"/>
+        </w:rPr>
+        <w:t>/2015/</w:t>
+      </w:r>
+      <w:proofErr w:type="spellStart"/>
+      <w:r>
+        <w:rPr>
+          <w:rFonts w:ascii="Courier New" w:hAnsi="Courier New" w:cs="Courier New"/>
+          <w:sz w:val="16"/>
+          <w:szCs w:val="16"/>
+        </w:rPr>
+        <w:t>Kaggle</w:t>
+      </w:r>
+      <w:proofErr w:type="spellEnd"/>
+      <w:r>
+        <w:rPr>
+          <w:rFonts w:ascii="Courier New" w:hAnsi="Courier New" w:cs="Courier New"/>
+          <w:sz w:val="16"/>
+          <w:szCs w:val="16"/>
+        </w:rPr>
+        <w:t>/Plankton]</w:t>
+      </w:r>
+    </w:p>
+    <w:p>
+      <w:pPr>
+        <w:rPr>
+          <w:rFonts w:ascii="Courier New" w:hAnsi="Courier New" w:cs="Courier New"/>
+          <w:sz w:val="16"/>
+          <w:szCs w:val="16"/>
+        </w:rPr>
+      </w:pPr>
+      <w:proofErr w:type="spellStart"/>
+      <w:proofErr w:type="gramStart"/>
+      <w:r>
+        <w:rPr>
+          <w:rFonts w:ascii="Courier New" w:hAnsi="Courier New" w:cs="Courier New"/>
+          <w:sz w:val="16"/>
+          <w:szCs w:val="16"/>
+        </w:rPr>
+        <w:t>wndchrm</w:t>
+      </w:r>
+      <w:proofErr w:type="spellEnd"/>
+      <w:proofErr w:type="gramEnd"/>
+      <w:r>
+        <w:rPr>
+          <w:rFonts w:ascii="Courier New" w:hAnsi="Courier New" w:cs="Courier New"/>
+          <w:sz w:val="16"/>
+          <w:szCs w:val="16"/>
+        </w:rPr>
+        <w:t xml:space="preserve"> test -f0.2 -n5 -p/home/</w:t>
+      </w:r>
+      <w:proofErr w:type="spellStart"/>
+      <w:r>
+        <w:rPr>
+          <w:rFonts w:ascii="Courier New" w:hAnsi="Courier New" w:cs="Courier New"/>
+          <w:sz w:val="16"/>
+          <w:szCs w:val="16"/>
+        </w:rPr>
+        <w:t>efg</w:t>
+      </w:r>
+      <w:proofErr w:type="spellEnd"/>
+      <w:r>
+        <w:rPr>
+          <w:rFonts w:ascii="Courier New" w:hAnsi="Courier New" w:cs="Courier New"/>
+          <w:sz w:val="16"/>
+          <w:szCs w:val="16"/>
+        </w:rPr>
+        <w:t>/Software/</w:t>
+      </w:r>
+      <w:proofErr w:type="spellStart"/>
+      <w:r>
+        <w:rPr>
+          <w:rFonts w:ascii="Courier New" w:hAnsi="Courier New" w:cs="Courier New"/>
+          <w:sz w:val="16"/>
+          <w:szCs w:val="16"/>
+        </w:rPr>
+        <w:t>Phylip</w:t>
+      </w:r>
+      <w:proofErr w:type="spellEnd"/>
+      <w:r>
+        <w:rPr>
+          <w:rFonts w:ascii="Courier New" w:hAnsi="Courier New" w:cs="Courier New"/>
+          <w:sz w:val="16"/>
+          <w:szCs w:val="16"/>
+        </w:rPr>
+        <w:t>/phylip-3.696 Plankton-01.fit Plankton-01.html</w:t>
+      </w:r>
+    </w:p>
+    <w:p>
+      <w:pPr>
+        <w:rPr>
+          <w:rFonts w:ascii="Courier New" w:hAnsi="Courier New" w:cs="Courier New"/>
+          <w:sz w:val="16"/>
+          <w:szCs w:val="16"/>
+        </w:rPr>
+      </w:pPr>
+    </w:p>
+    <w:p>
+      <w:pPr>
+        <w:rPr>
+          <w:rFonts w:ascii="Courier New" w:hAnsi="Courier New" w:cs="Courier New"/>
+          <w:sz w:val="16"/>
+          <w:szCs w:val="16"/>
+        </w:rPr>
+      </w:pPr>
+      <w:proofErr w:type="spellStart"/>
+      <w:proofErr w:type="gramStart"/>
+      <w:r>
+        <w:rPr>
+          <w:rFonts w:ascii="Courier New" w:hAnsi="Courier New" w:cs="Courier New"/>
+          <w:sz w:val="16"/>
+          <w:szCs w:val="16"/>
+        </w:rPr>
+        <w:t>wndchrm</w:t>
+      </w:r>
+      <w:proofErr w:type="spellEnd"/>
+      <w:proofErr w:type="gramEnd"/>
+      <w:r>
+        <w:rPr>
+          <w:rFonts w:ascii="Courier New" w:hAnsi="Courier New" w:cs="Courier New"/>
+          <w:sz w:val="16"/>
+          <w:szCs w:val="16"/>
+        </w:rPr>
+        <w:t xml:space="preserve"> test -f0.2 </w:t>
+      </w:r>
+      <w:r>
+        <w:rPr>
+          <w:rFonts w:ascii="Courier New" w:hAnsi="Courier New" w:cs="Courier New"/>
+          <w:sz w:val="16"/>
+          <w:szCs w:val="16"/>
+        </w:rPr>
+        <w:t xml:space="preserve">–i50 </w:t>
+      </w:r>
+      <w:r>
+        <w:rPr>
+          <w:rFonts w:ascii="Courier New" w:hAnsi="Courier New" w:cs="Courier New"/>
+          <w:sz w:val="16"/>
+          <w:szCs w:val="16"/>
+        </w:rPr>
+        <w:t>-n5 -p/home/</w:t>
+      </w:r>
+      <w:proofErr w:type="spellStart"/>
+      <w:r>
+        <w:rPr>
+          <w:rFonts w:ascii="Courier New" w:hAnsi="Courier New" w:cs="Courier New"/>
+          <w:sz w:val="16"/>
+          <w:szCs w:val="16"/>
+        </w:rPr>
+        <w:t>efg</w:t>
+      </w:r>
+      <w:proofErr w:type="spellEnd"/>
+      <w:r>
+        <w:rPr>
+          <w:rFonts w:ascii="Courier New" w:hAnsi="Courier New" w:cs="Courier New"/>
+          <w:sz w:val="16"/>
+          <w:szCs w:val="16"/>
+        </w:rPr>
+        <w:t>/Software/</w:t>
+      </w:r>
+      <w:proofErr w:type="spellStart"/>
+      <w:r>
+        <w:rPr>
+          <w:rFonts w:ascii="Courier New" w:hAnsi="Courier New" w:cs="Courier New"/>
+          <w:sz w:val="16"/>
+          <w:szCs w:val="16"/>
+        </w:rPr>
+        <w:t>Phylip</w:t>
+      </w:r>
+      <w:proofErr w:type="spellEnd"/>
+      <w:r>
+        <w:rPr>
+          <w:rFonts w:ascii="Courier New" w:hAnsi="Courier New" w:cs="Courier New"/>
+          <w:sz w:val="16"/>
+          <w:szCs w:val="16"/>
+        </w:rPr>
+        <w:t>/phylip-3.696 Plankton-01.fit Plankton-01</w:t>
+      </w:r>
+      <w:r>
+        <w:rPr>
+          <w:rFonts w:ascii="Courier New" w:hAnsi="Courier New" w:cs="Courier New"/>
+          <w:sz w:val="16"/>
+          <w:szCs w:val="16"/>
+        </w:rPr>
+        <w:t>b</w:t>
+      </w:r>
+      <w:r>
+        <w:rPr>
+          <w:rFonts w:ascii="Courier New" w:hAnsi="Courier New" w:cs="Courier New"/>
+          <w:sz w:val="16"/>
+          <w:szCs w:val="16"/>
+        </w:rPr>
+        <w:t>.html</w:t>
+      </w:r>
+    </w:p>
+    <w:p>
+      <w:pPr>
+        <w:rPr>
+          <w:rFonts w:ascii="Courier New" w:hAnsi="Courier New" w:cs="Courier New"/>
+          <w:sz w:val="16"/>
+          <w:szCs w:val="16"/>
+        </w:rPr>
+      </w:pPr>
+    </w:p>
+    <w:p>
+      <w:pPr>
+        <w:rPr>
+          <w:rFonts w:ascii="Courier New" w:hAnsi="Courier New" w:cs="Courier New"/>
+          <w:sz w:val="16"/>
+          <w:szCs w:val="16"/>
+        </w:rPr>
+      </w:pPr>
+      <w:r>
+        <w:rPr>
+          <w:rFonts w:ascii="Courier New" w:hAnsi="Courier New" w:cs="Courier New"/>
+          <w:sz w:val="16"/>
+          <w:szCs w:val="16"/>
+        </w:rPr>
+        <w:t xml:space="preserve">[358 </w:t>
+      </w:r>
+      <w:proofErr w:type="spellStart"/>
+      <w:r>
+        <w:rPr>
+          <w:rFonts w:ascii="Courier New" w:hAnsi="Courier New" w:cs="Courier New"/>
+          <w:sz w:val="16"/>
+          <w:szCs w:val="16"/>
+        </w:rPr>
+        <w:t>efg</w:t>
+      </w:r>
+      <w:proofErr w:type="spellEnd"/>
+      <w:r>
+        <w:rPr>
+          <w:rFonts w:ascii="Courier New" w:hAnsi="Courier New" w:cs="Courier New"/>
+          <w:sz w:val="16"/>
+          <w:szCs w:val="16"/>
+        </w:rPr>
+        <w:t xml:space="preserve"> localhost 2015-02-06 08:06:42 /home/</w:t>
+      </w:r>
+      <w:proofErr w:type="spellStart"/>
+      <w:r>
+        <w:rPr>
+          <w:rFonts w:ascii="Courier New" w:hAnsi="Courier New" w:cs="Courier New"/>
+          <w:sz w:val="16"/>
+          <w:szCs w:val="16"/>
+        </w:rPr>
+        <w:t>efg</w:t>
+      </w:r>
+      <w:proofErr w:type="spellEnd"/>
+      <w:r>
+        <w:rPr>
+          <w:rFonts w:ascii="Courier New" w:hAnsi="Courier New" w:cs="Courier New"/>
+          <w:sz w:val="16"/>
+          <w:szCs w:val="16"/>
+        </w:rPr>
+        <w:t>/2015/</w:t>
+      </w:r>
+      <w:proofErr w:type="spellStart"/>
+      <w:r>
+        <w:rPr>
+          <w:rFonts w:ascii="Courier New" w:hAnsi="Courier New" w:cs="Courier New"/>
+          <w:sz w:val="16"/>
+          <w:szCs w:val="16"/>
+        </w:rPr>
+        <w:t>Kaggle</w:t>
+      </w:r>
+      <w:proofErr w:type="spellEnd"/>
+      <w:r>
+        <w:rPr>
+          <w:rFonts w:ascii="Courier New" w:hAnsi="Courier New" w:cs="Courier New"/>
+          <w:sz w:val="16"/>
+          <w:szCs w:val="16"/>
+        </w:rPr>
+        <w:t>/Plankton]</w:t>
+      </w:r>
+    </w:p>
+    <w:p>
+      <w:pPr>
+        <w:rPr>
+          <w:rFonts w:ascii="Courier New" w:hAnsi="Courier New" w:cs="Courier New"/>
+          <w:sz w:val="16"/>
+          <w:szCs w:val="16"/>
+        </w:rPr>
+      </w:pPr>
+      <w:proofErr w:type="spellStart"/>
+      <w:proofErr w:type="gramStart"/>
+      <w:r>
+        <w:rPr>
+          <w:rFonts w:ascii="Courier New" w:hAnsi="Courier New" w:cs="Courier New"/>
+          <w:sz w:val="16"/>
+          <w:szCs w:val="16"/>
+        </w:rPr>
+        <w:t>wndchrm</w:t>
+      </w:r>
+      <w:proofErr w:type="spellEnd"/>
+      <w:proofErr w:type="gramEnd"/>
+      <w:r>
+        <w:rPr>
+          <w:rFonts w:ascii="Courier New" w:hAnsi="Courier New" w:cs="Courier New"/>
+          <w:sz w:val="16"/>
+          <w:szCs w:val="16"/>
+        </w:rPr>
+        <w:t xml:space="preserve"> test -l -f0.2 -r#1 -n5 -p/home/</w:t>
+      </w:r>
+      <w:proofErr w:type="spellStart"/>
+      <w:r>
+        <w:rPr>
+          <w:rFonts w:ascii="Courier New" w:hAnsi="Courier New" w:cs="Courier New"/>
+          <w:sz w:val="16"/>
+          <w:szCs w:val="16"/>
+        </w:rPr>
+        <w:t>efg</w:t>
+      </w:r>
+      <w:proofErr w:type="spellEnd"/>
+      <w:r>
+        <w:rPr>
+          <w:rFonts w:ascii="Courier New" w:hAnsi="Courier New" w:cs="Courier New"/>
+          <w:sz w:val="16"/>
+          <w:szCs w:val="16"/>
+        </w:rPr>
+        <w:t>/Software/</w:t>
+      </w:r>
+      <w:proofErr w:type="spellStart"/>
+      <w:r>
+        <w:rPr>
+          <w:rFonts w:ascii="Courier New" w:hAnsi="Courier New" w:cs="Courier New"/>
+          <w:sz w:val="16"/>
+          <w:szCs w:val="16"/>
+        </w:rPr>
+        <w:t>Phylip</w:t>
+      </w:r>
+      <w:proofErr w:type="spellEnd"/>
+      <w:r>
+        <w:rPr>
+          <w:rFonts w:ascii="Courier New" w:hAnsi="Courier New" w:cs="Courier New"/>
+          <w:sz w:val="16"/>
+          <w:szCs w:val="16"/>
+        </w:rPr>
+        <w:t xml:space="preserve">/phylip-3.696 </w:t>
+      </w:r>
+      <w:r>
+        <w:rPr>
+          <w:rFonts w:ascii="Courier New" w:hAnsi="Courier New" w:cs="Courier New"/>
+          <w:color w:val="00B0F0"/>
+        </w:rPr>
+        <w:t>/home/</w:t>
+      </w:r>
+      <w:proofErr w:type="spellStart"/>
+      <w:r>
+        <w:rPr>
+          <w:rFonts w:ascii="Courier New" w:hAnsi="Courier New" w:cs="Courier New"/>
+          <w:color w:val="00B0F0"/>
+        </w:rPr>
+        <w:t>efg</w:t>
+      </w:r>
+      <w:proofErr w:type="spellEnd"/>
+      <w:r>
+        <w:rPr>
+          <w:rFonts w:ascii="Courier New" w:hAnsi="Courier New" w:cs="Courier New"/>
+          <w:color w:val="00B0F0"/>
+        </w:rPr>
+        <w:t>/2015/</w:t>
+      </w:r>
+      <w:proofErr w:type="spellStart"/>
+      <w:r>
+        <w:rPr>
+          <w:rFonts w:ascii="Courier New" w:hAnsi="Courier New" w:cs="Courier New"/>
+          <w:color w:val="00B0F0"/>
+        </w:rPr>
+        <w:t>Kaggle</w:t>
+      </w:r>
+      <w:proofErr w:type="spellEnd"/>
+      <w:r>
+        <w:rPr>
+          <w:rFonts w:ascii="Courier New" w:hAnsi="Courier New" w:cs="Courier New"/>
+          <w:color w:val="00B0F0"/>
+        </w:rPr>
+        <w:t xml:space="preserve">/Plankton/train </w:t>
+      </w:r>
+      <w:r>
+        <w:rPr>
+          <w:rFonts w:ascii="Courier New" w:hAnsi="Courier New" w:cs="Courier New"/>
+          <w:color w:val="00B0F0"/>
+        </w:rPr>
+        <w:t xml:space="preserve"> </w:t>
+      </w:r>
+      <w:r>
+        <w:rPr>
+          <w:rFonts w:ascii="Courier New" w:hAnsi="Courier New" w:cs="Courier New"/>
+          <w:color w:val="00B0F0"/>
+        </w:rPr>
+        <w:t>/home/</w:t>
+      </w:r>
+      <w:proofErr w:type="spellStart"/>
+      <w:r>
+        <w:rPr>
+          <w:rFonts w:ascii="Courier New" w:hAnsi="Courier New" w:cs="Courier New"/>
+          <w:color w:val="00B0F0"/>
+        </w:rPr>
+        <w:t>efg</w:t>
+      </w:r>
+      <w:proofErr w:type="spellEnd"/>
+      <w:r>
+        <w:rPr>
+          <w:rFonts w:ascii="Courier New" w:hAnsi="Courier New" w:cs="Courier New"/>
+          <w:color w:val="00B0F0"/>
+        </w:rPr>
+        <w:t>/2015/</w:t>
+      </w:r>
+      <w:proofErr w:type="spellStart"/>
+      <w:r>
+        <w:rPr>
+          <w:rFonts w:ascii="Courier New" w:hAnsi="Courier New" w:cs="Courier New"/>
+          <w:color w:val="00B0F0"/>
+        </w:rPr>
+        <w:t>Kaggle</w:t>
+      </w:r>
+      <w:proofErr w:type="spellEnd"/>
+      <w:r>
+        <w:rPr>
+          <w:rFonts w:ascii="Courier New" w:hAnsi="Courier New" w:cs="Courier New"/>
+          <w:color w:val="00B0F0"/>
+        </w:rPr>
+        <w:t xml:space="preserve">/Plankton/train </w:t>
+      </w:r>
+      <w:r>
+        <w:rPr>
+          <w:rFonts w:ascii="Courier New" w:hAnsi="Courier New" w:cs="Courier New"/>
+          <w:sz w:val="16"/>
+          <w:szCs w:val="16"/>
+        </w:rPr>
+        <w:t>Plankton-01b.html</w:t>
+      </w:r>
+    </w:p>
+    <w:p>
+      <w:pPr>
+        <w:rPr>
+          <w:rFonts w:ascii="Courier New" w:hAnsi="Courier New" w:cs="Courier New"/>
+          <w:sz w:val="16"/>
+          <w:szCs w:val="16"/>
+        </w:rPr>
+      </w:pPr>
+    </w:p>
+    <w:p>
+      <w:r>
+        <w:t>Force Train and Test on all images regardless of class size:</w:t>
+      </w:r>
+    </w:p>
+    <w:p>
+      <w:pPr>
+        <w:rPr>
+          <w:rFonts w:ascii="Courier New" w:hAnsi="Courier New" w:cs="Courier New"/>
+          <w:color w:val="00B0F0"/>
+          <w:sz w:val="16"/>
+          <w:szCs w:val="16"/>
+        </w:rPr>
+      </w:pPr>
+      <w:proofErr w:type="spellStart"/>
+      <w:proofErr w:type="gramStart"/>
+      <w:r>
+        <w:rPr>
+          <w:rFonts w:ascii="Courier New" w:hAnsi="Courier New" w:cs="Courier New"/>
+          <w:color w:val="00B0F0"/>
+          <w:sz w:val="16"/>
+          <w:szCs w:val="16"/>
+        </w:rPr>
+        <w:t>wndchrm</w:t>
+      </w:r>
+      <w:proofErr w:type="spellEnd"/>
+      <w:proofErr w:type="gramEnd"/>
+      <w:r>
+        <w:rPr>
+          <w:rFonts w:ascii="Courier New" w:hAnsi="Courier New" w:cs="Courier New"/>
+          <w:color w:val="00B0F0"/>
+          <w:sz w:val="16"/>
+          <w:szCs w:val="16"/>
+        </w:rPr>
+        <w:t xml:space="preserve"> test -l -f0.2 -r#1 -n5 -p/home/</w:t>
+      </w:r>
+      <w:proofErr w:type="spellStart"/>
+      <w:r>
+        <w:rPr>
+          <w:rFonts w:ascii="Courier New" w:hAnsi="Courier New" w:cs="Courier New"/>
+          <w:color w:val="00B0F0"/>
+          <w:sz w:val="16"/>
+          <w:szCs w:val="16"/>
+        </w:rPr>
+        <w:t>efg</w:t>
+      </w:r>
+      <w:proofErr w:type="spellEnd"/>
+      <w:r>
+        <w:rPr>
+          <w:rFonts w:ascii="Courier New" w:hAnsi="Courier New" w:cs="Courier New"/>
+          <w:color w:val="00B0F0"/>
+          <w:sz w:val="16"/>
+          <w:szCs w:val="16"/>
+        </w:rPr>
+        <w:t>/Software/</w:t>
+      </w:r>
+      <w:proofErr w:type="spellStart"/>
+      <w:r>
+        <w:rPr>
+          <w:rFonts w:ascii="Courier New" w:hAnsi="Courier New" w:cs="Courier New"/>
+          <w:color w:val="00B0F0"/>
+          <w:sz w:val="16"/>
+          <w:szCs w:val="16"/>
+        </w:rPr>
+        <w:t>Phylip</w:t>
+      </w:r>
+      <w:proofErr w:type="spellEnd"/>
+      <w:r>
+        <w:rPr>
+          <w:rFonts w:ascii="Courier New" w:hAnsi="Courier New" w:cs="Courier New"/>
+          <w:color w:val="00B0F0"/>
+          <w:sz w:val="16"/>
+          <w:szCs w:val="16"/>
+        </w:rPr>
+        <w:t>/phylip-3.696</w:t>
+      </w:r>
+      <w:r>
+        <w:rPr>
+          <w:rFonts w:ascii="Courier New" w:hAnsi="Courier New" w:cs="Courier New"/>
+          <w:color w:val="00B0F0"/>
+          <w:sz w:val="16"/>
+          <w:szCs w:val="16"/>
+        </w:rPr>
+        <w:t>/</w:t>
+      </w:r>
+      <w:r>
+        <w:rPr>
+          <w:rFonts w:ascii="Courier New" w:hAnsi="Courier New" w:cs="Courier New"/>
+          <w:color w:val="00B0F0"/>
+          <w:sz w:val="16"/>
+          <w:szCs w:val="16"/>
+        </w:rPr>
+        <w:t xml:space="preserve"> /home/</w:t>
+      </w:r>
+      <w:proofErr w:type="spellStart"/>
+      <w:r>
+        <w:rPr>
+          <w:rFonts w:ascii="Courier New" w:hAnsi="Courier New" w:cs="Courier New"/>
+          <w:color w:val="00B0F0"/>
+          <w:sz w:val="16"/>
+          <w:szCs w:val="16"/>
+        </w:rPr>
+        <w:t>efg</w:t>
+      </w:r>
+      <w:proofErr w:type="spellEnd"/>
+      <w:r>
+        <w:rPr>
+          <w:rFonts w:ascii="Courier New" w:hAnsi="Courier New" w:cs="Courier New"/>
+          <w:color w:val="00B0F0"/>
+          <w:sz w:val="16"/>
+          <w:szCs w:val="16"/>
+        </w:rPr>
+        <w:t>/2015/</w:t>
+      </w:r>
+      <w:proofErr w:type="spellStart"/>
+      <w:r>
+        <w:rPr>
+          <w:rFonts w:ascii="Courier New" w:hAnsi="Courier New" w:cs="Courier New"/>
+          <w:color w:val="00B0F0"/>
+          <w:sz w:val="16"/>
+          <w:szCs w:val="16"/>
+        </w:rPr>
+        <w:t>Kaggle</w:t>
+      </w:r>
+      <w:proofErr w:type="spellEnd"/>
+      <w:r>
+        <w:rPr>
+          <w:rFonts w:ascii="Courier New" w:hAnsi="Courier New" w:cs="Courier New"/>
+          <w:color w:val="00B0F0"/>
+          <w:sz w:val="16"/>
+          <w:szCs w:val="16"/>
+        </w:rPr>
+        <w:t>/Plankton/train</w:t>
+      </w:r>
+      <w:r>
+        <w:rPr>
+          <w:rFonts w:ascii="Courier New" w:hAnsi="Courier New" w:cs="Courier New"/>
+          <w:color w:val="00B0F0"/>
+          <w:sz w:val="16"/>
+          <w:szCs w:val="16"/>
+        </w:rPr>
+        <w:t>/</w:t>
+      </w:r>
+      <w:r>
+        <w:rPr>
+          <w:rFonts w:ascii="Courier New" w:hAnsi="Courier New" w:cs="Courier New"/>
+          <w:color w:val="00B0F0"/>
+          <w:sz w:val="16"/>
+          <w:szCs w:val="16"/>
+        </w:rPr>
+        <w:t xml:space="preserve">  /home/</w:t>
+      </w:r>
+      <w:proofErr w:type="spellStart"/>
+      <w:r>
+        <w:rPr>
+          <w:rFonts w:ascii="Courier New" w:hAnsi="Courier New" w:cs="Courier New"/>
+          <w:color w:val="00B0F0"/>
+          <w:sz w:val="16"/>
+          <w:szCs w:val="16"/>
+        </w:rPr>
+        <w:t>efg</w:t>
+      </w:r>
+      <w:proofErr w:type="spellEnd"/>
+      <w:r>
+        <w:rPr>
+          <w:rFonts w:ascii="Courier New" w:hAnsi="Courier New" w:cs="Courier New"/>
+          <w:color w:val="00B0F0"/>
+          <w:sz w:val="16"/>
+          <w:szCs w:val="16"/>
+        </w:rPr>
+        <w:t>/2015/</w:t>
+      </w:r>
+      <w:proofErr w:type="spellStart"/>
+      <w:r>
+        <w:rPr>
+          <w:rFonts w:ascii="Courier New" w:hAnsi="Courier New" w:cs="Courier New"/>
+          <w:color w:val="00B0F0"/>
+          <w:sz w:val="16"/>
+          <w:szCs w:val="16"/>
+        </w:rPr>
+        <w:t>Kaggle</w:t>
+      </w:r>
+      <w:proofErr w:type="spellEnd"/>
+      <w:r>
+        <w:rPr>
+          <w:rFonts w:ascii="Courier New" w:hAnsi="Courier New" w:cs="Courier New"/>
+          <w:color w:val="00B0F0"/>
+          <w:sz w:val="16"/>
+          <w:szCs w:val="16"/>
+        </w:rPr>
+        <w:t>/Plankton/train</w:t>
+      </w:r>
+      <w:r>
+        <w:rPr>
+          <w:rFonts w:ascii="Courier New" w:hAnsi="Courier New" w:cs="Courier New"/>
+          <w:color w:val="00B0F0"/>
+          <w:sz w:val="16"/>
+          <w:szCs w:val="16"/>
+        </w:rPr>
+        <w:t>/</w:t>
+      </w:r>
+      <w:r>
+        <w:rPr>
+          <w:rFonts w:ascii="Courier New" w:hAnsi="Courier New" w:cs="Courier New"/>
+          <w:color w:val="00B0F0"/>
+          <w:sz w:val="16"/>
+          <w:szCs w:val="16"/>
+        </w:rPr>
+        <w:t xml:space="preserve"> Plankton-01</w:t>
+      </w:r>
+      <w:r>
+        <w:rPr>
+          <w:rFonts w:ascii="Courier New" w:hAnsi="Courier New" w:cs="Courier New"/>
+          <w:color w:val="00B0F0"/>
+          <w:sz w:val="16"/>
+          <w:szCs w:val="16"/>
+        </w:rPr>
+        <w:t>c</w:t>
+      </w:r>
+      <w:r>
+        <w:rPr>
+          <w:rFonts w:ascii="Courier New" w:hAnsi="Courier New" w:cs="Courier New"/>
+          <w:color w:val="00B0F0"/>
+          <w:sz w:val="16"/>
+          <w:szCs w:val="16"/>
+        </w:rPr>
+        <w:t xml:space="preserve">.html </w:t>
+      </w:r>
+    </w:p>
+    <w:p>
+      <w:pPr>
+        <w:rPr>
+          <w:rFonts w:ascii="Courier New" w:hAnsi="Courier New" w:cs="Courier New"/>
+          <w:color w:val="00B0F0"/>
+          <w:sz w:val="16"/>
+          <w:szCs w:val="16"/>
+        </w:rPr>
+      </w:pPr>
+    </w:p>
+    <w:p>
+      <w:pPr>
+        <w:spacing w:after="0" w:line="240" w:lineRule="auto"/>
+        <w:rPr>
+          <w:rFonts w:ascii="Courier New" w:hAnsi="Courier New" w:cs="Courier New"/>
+          <w:b/>
+          <w:sz w:val="16"/>
+          <w:szCs w:val="16"/>
+        </w:rPr>
+      </w:pPr>
+      <w:r>
+        <w:rPr>
+          <w:rFonts w:ascii="Courier New" w:hAnsi="Courier New" w:cs="Courier New"/>
+          <w:b/>
+          <w:sz w:val="16"/>
+          <w:szCs w:val="16"/>
+        </w:rPr>
+        <w:t xml:space="preserve">[391 </w:t>
+      </w:r>
+      <w:proofErr w:type="spellStart"/>
+      <w:r>
+        <w:rPr>
+          <w:rFonts w:ascii="Courier New" w:hAnsi="Courier New" w:cs="Courier New"/>
+          <w:b/>
+          <w:sz w:val="16"/>
+          <w:szCs w:val="16"/>
+        </w:rPr>
+        <w:t>efg</w:t>
+      </w:r>
+      <w:proofErr w:type="spellEnd"/>
+      <w:r>
+        <w:rPr>
+          <w:rFonts w:ascii="Courier New" w:hAnsi="Courier New" w:cs="Courier New"/>
+          <w:b/>
+          <w:sz w:val="16"/>
+          <w:szCs w:val="16"/>
+        </w:rPr>
+        <w:t xml:space="preserve"> localhost 2015-02-06 23:32:31 /home/</w:t>
+      </w:r>
+      <w:proofErr w:type="spellStart"/>
+      <w:r>
+        <w:rPr>
+          <w:rFonts w:ascii="Courier New" w:hAnsi="Courier New" w:cs="Courier New"/>
+          <w:b/>
+          <w:sz w:val="16"/>
+          <w:szCs w:val="16"/>
+        </w:rPr>
+        <w:t>efg</w:t>
+      </w:r>
+      <w:proofErr w:type="spellEnd"/>
+      <w:r>
+        <w:rPr>
+          <w:rFonts w:ascii="Courier New" w:hAnsi="Courier New" w:cs="Courier New"/>
+          <w:b/>
+          <w:sz w:val="16"/>
+          <w:szCs w:val="16"/>
+        </w:rPr>
+        <w:t>/2015/</w:t>
+      </w:r>
+      <w:proofErr w:type="spellStart"/>
+      <w:r>
+        <w:rPr>
+          <w:rFonts w:ascii="Courier New" w:hAnsi="Courier New" w:cs="Courier New"/>
+          <w:b/>
+          <w:sz w:val="16"/>
+          <w:szCs w:val="16"/>
+        </w:rPr>
+        <w:t>Kaggle</w:t>
+      </w:r>
+      <w:proofErr w:type="spellEnd"/>
+      <w:r>
+        <w:rPr>
+          <w:rFonts w:ascii="Courier New" w:hAnsi="Courier New" w:cs="Courier New"/>
+          <w:b/>
+          <w:sz w:val="16"/>
+          <w:szCs w:val="16"/>
+        </w:rPr>
+        <w:t>/Plankton]</w:t>
+      </w:r>
+    </w:p>
+    <w:p>
+      <w:pPr>
+        <w:spacing w:after="0" w:line="240" w:lineRule="auto"/>
+        <w:rPr>
+          <w:rFonts w:ascii="Courier New" w:hAnsi="Courier New" w:cs="Courier New"/>
+          <w:color w:val="00B0F0"/>
+          <w:sz w:val="16"/>
+          <w:szCs w:val="16"/>
+        </w:rPr>
+      </w:pPr>
+      <w:proofErr w:type="spellStart"/>
+      <w:proofErr w:type="gramStart"/>
+      <w:r>
+        <w:rPr>
+          <w:rFonts w:ascii="Courier New" w:hAnsi="Courier New" w:cs="Courier New"/>
+          <w:color w:val="00B0F0"/>
+          <w:sz w:val="16"/>
+          <w:szCs w:val="16"/>
+        </w:rPr>
+        <w:t>wndchrm</w:t>
+      </w:r>
+      <w:proofErr w:type="spellEnd"/>
+      <w:proofErr w:type="gramEnd"/>
+      <w:r>
+        <w:rPr>
+          <w:rFonts w:ascii="Courier New" w:hAnsi="Courier New" w:cs="Courier New"/>
+          <w:color w:val="00B0F0"/>
+          <w:sz w:val="16"/>
+          <w:szCs w:val="16"/>
+        </w:rPr>
+        <w:t xml:space="preserve"> test -l -f0.2 -r#1 -n5 -p/home/</w:t>
+      </w:r>
+      <w:proofErr w:type="spellStart"/>
+      <w:r>
+        <w:rPr>
+          <w:rFonts w:ascii="Courier New" w:hAnsi="Courier New" w:cs="Courier New"/>
+          <w:color w:val="00B0F0"/>
+          <w:sz w:val="16"/>
+          <w:szCs w:val="16"/>
+        </w:rPr>
+        <w:t>efg</w:t>
+      </w:r>
+      <w:proofErr w:type="spellEnd"/>
+      <w:r>
+        <w:rPr>
+          <w:rFonts w:ascii="Courier New" w:hAnsi="Courier New" w:cs="Courier New"/>
+          <w:color w:val="00B0F0"/>
+          <w:sz w:val="16"/>
+          <w:szCs w:val="16"/>
+        </w:rPr>
+        <w:t>/Software/</w:t>
+      </w:r>
+      <w:proofErr w:type="spellStart"/>
+      <w:r>
+        <w:rPr>
+          <w:rFonts w:ascii="Courier New" w:hAnsi="Courier New" w:cs="Courier New"/>
+          <w:color w:val="00B0F0"/>
+          <w:sz w:val="16"/>
+          <w:szCs w:val="16"/>
+        </w:rPr>
+        <w:t>Phylip</w:t>
+      </w:r>
+      <w:proofErr w:type="spellEnd"/>
+      <w:r>
+        <w:rPr>
+          <w:rFonts w:ascii="Courier New" w:hAnsi="Courier New" w:cs="Courier New"/>
+          <w:color w:val="00B0F0"/>
+          <w:sz w:val="16"/>
+          <w:szCs w:val="16"/>
+        </w:rPr>
+        <w:t>/phylip-3.696/ /home/</w:t>
+      </w:r>
+      <w:proofErr w:type="spellStart"/>
+      <w:r>
+        <w:rPr>
+          <w:rFonts w:ascii="Courier New" w:hAnsi="Courier New" w:cs="Courier New"/>
+          <w:color w:val="00B0F0"/>
+          <w:sz w:val="16"/>
+          <w:szCs w:val="16"/>
+        </w:rPr>
+        <w:t>efg</w:t>
+      </w:r>
+      <w:proofErr w:type="spellEnd"/>
+      <w:r>
+        <w:rPr>
+          <w:rFonts w:ascii="Courier New" w:hAnsi="Courier New" w:cs="Courier New"/>
+          <w:color w:val="00B0F0"/>
+          <w:sz w:val="16"/>
+          <w:szCs w:val="16"/>
+        </w:rPr>
+        <w:t>/2015/</w:t>
+      </w:r>
+      <w:proofErr w:type="spellStart"/>
+      <w:r>
+        <w:rPr>
+          <w:rFonts w:ascii="Courier New" w:hAnsi="Courier New" w:cs="Courier New"/>
+          <w:color w:val="00B0F0"/>
+          <w:sz w:val="16"/>
+          <w:szCs w:val="16"/>
+        </w:rPr>
+        <w:t>Kaggle</w:t>
+      </w:r>
+      <w:proofErr w:type="spellEnd"/>
+      <w:r>
+        <w:rPr>
+          <w:rFonts w:ascii="Courier New" w:hAnsi="Courier New" w:cs="Courier New"/>
+          <w:color w:val="00B0F0"/>
+          <w:sz w:val="16"/>
+          <w:szCs w:val="16"/>
+        </w:rPr>
+        <w:t>/Plankton/train/  /home/</w:t>
+      </w:r>
+      <w:proofErr w:type="spellStart"/>
+      <w:r>
+        <w:rPr>
+          <w:rFonts w:ascii="Courier New" w:hAnsi="Courier New" w:cs="Courier New"/>
+          <w:color w:val="00B0F0"/>
+          <w:sz w:val="16"/>
+          <w:szCs w:val="16"/>
+        </w:rPr>
+        <w:t>efg</w:t>
+      </w:r>
+      <w:proofErr w:type="spellEnd"/>
+      <w:r>
+        <w:rPr>
+          <w:rFonts w:ascii="Courier New" w:hAnsi="Courier New" w:cs="Courier New"/>
+          <w:color w:val="00B0F0"/>
+          <w:sz w:val="16"/>
+          <w:szCs w:val="16"/>
+        </w:rPr>
+        <w:t>/2015/</w:t>
+      </w:r>
+      <w:proofErr w:type="spellStart"/>
+      <w:r>
+        <w:rPr>
+          <w:rFonts w:ascii="Courier New" w:hAnsi="Courier New" w:cs="Courier New"/>
+          <w:color w:val="00B0F0"/>
+          <w:sz w:val="16"/>
+          <w:szCs w:val="16"/>
+        </w:rPr>
+        <w:t>Kaggle</w:t>
+      </w:r>
+      <w:proofErr w:type="spellEnd"/>
+      <w:r>
+        <w:rPr>
+          <w:rFonts w:ascii="Courier New" w:hAnsi="Courier New" w:cs="Courier New"/>
+          <w:color w:val="00B0F0"/>
+          <w:sz w:val="16"/>
+          <w:szCs w:val="16"/>
+        </w:rPr>
+        <w:t>/Plankton/train/ Plankton-01c.html</w:t>
+      </w:r>
+    </w:p>
+    <w:p>
+      <w:pPr>
+        <w:spacing w:after="0" w:line="240" w:lineRule="auto"/>
+        <w:rPr>
+          <w:rFonts w:ascii="Courier New" w:hAnsi="Courier New" w:cs="Courier New"/>
+          <w:sz w:val="16"/>
+          <w:szCs w:val="16"/>
+        </w:rPr>
+      </w:pPr>
+      <w:r>
+        <w:rPr>
+          <w:rFonts w:ascii="Courier New" w:hAnsi="Courier New" w:cs="Courier New"/>
+          <w:sz w:val="16"/>
+          <w:szCs w:val="16"/>
+        </w:rPr>
+        <w:t>Processing training set '/home/</w:t>
+      </w:r>
+      <w:proofErr w:type="spellStart"/>
+      <w:r>
+        <w:rPr>
+          <w:rFonts w:ascii="Courier New" w:hAnsi="Courier New" w:cs="Courier New"/>
+          <w:sz w:val="16"/>
+          <w:szCs w:val="16"/>
+        </w:rPr>
+        <w:t>efg</w:t>
+      </w:r>
+      <w:proofErr w:type="spellEnd"/>
+      <w:r>
+        <w:rPr>
+          <w:rFonts w:ascii="Courier New" w:hAnsi="Courier New" w:cs="Courier New"/>
+          <w:sz w:val="16"/>
+          <w:szCs w:val="16"/>
+        </w:rPr>
+        <w:t>/2015/</w:t>
+      </w:r>
+      <w:proofErr w:type="spellStart"/>
+      <w:r>
+        <w:rPr>
+          <w:rFonts w:ascii="Courier New" w:hAnsi="Courier New" w:cs="Courier New"/>
+          <w:sz w:val="16"/>
+          <w:szCs w:val="16"/>
+        </w:rPr>
+        <w:t>Kaggle</w:t>
+      </w:r>
+      <w:proofErr w:type="spellEnd"/>
+      <w:r>
+        <w:rPr>
+          <w:rFonts w:ascii="Courier New" w:hAnsi="Courier New" w:cs="Courier New"/>
+          <w:sz w:val="16"/>
+          <w:szCs w:val="16"/>
+        </w:rPr>
+        <w:t>/Plankton/train/'.</w:t>
+      </w:r>
+    </w:p>
+    <w:p>
+      <w:pPr>
+        <w:spacing w:after="0" w:line="240" w:lineRule="auto"/>
+        <w:rPr>
+          <w:rFonts w:ascii="Courier New" w:hAnsi="Courier New" w:cs="Courier New"/>
+          <w:sz w:val="16"/>
+          <w:szCs w:val="16"/>
+        </w:rPr>
+      </w:pPr>
+      <w:r>
+        <w:rPr>
+          <w:rFonts w:ascii="Courier New" w:hAnsi="Courier New" w:cs="Courier New"/>
+          <w:sz w:val="16"/>
+          <w:szCs w:val="16"/>
+        </w:rPr>
+        <w:t>. . .</w:t>
+      </w:r>
+    </w:p>
+    <w:p>
+      <w:pPr>
+        <w:spacing w:after="0" w:line="240" w:lineRule="auto"/>
+        <w:rPr>
+          <w:rFonts w:ascii="Courier New" w:hAnsi="Courier New" w:cs="Courier New"/>
+          <w:sz w:val="16"/>
+          <w:szCs w:val="16"/>
+        </w:rPr>
+      </w:pPr>
+    </w:p>
+    <w:p>
+      <w:pPr>
+        <w:spacing w:after="0" w:line="240" w:lineRule="auto"/>
+        <w:rPr>
+          <w:rFonts w:ascii="Courier New" w:hAnsi="Courier New" w:cs="Courier New"/>
+          <w:sz w:val="16"/>
+          <w:szCs w:val="16"/>
+        </w:rPr>
+      </w:pPr>
+      <w:r>
+        <w:rPr>
+          <w:rFonts w:ascii="Courier New" w:hAnsi="Courier New" w:cs="Courier New"/>
+          <w:sz w:val="16"/>
+          <w:szCs w:val="16"/>
+        </w:rPr>
+        <w:t xml:space="preserve">118. </w:t>
+      </w:r>
+      <w:proofErr w:type="spellStart"/>
+      <w:proofErr w:type="gramStart"/>
+      <w:r>
+        <w:rPr>
+          <w:rFonts w:ascii="Courier New" w:hAnsi="Courier New" w:cs="Courier New"/>
+          <w:sz w:val="16"/>
+          <w:szCs w:val="16"/>
+        </w:rPr>
+        <w:t>g_center</w:t>
+      </w:r>
+      <w:proofErr w:type="spellEnd"/>
+      <w:proofErr w:type="gramEnd"/>
+      <w:r>
+        <w:rPr>
+          <w:rFonts w:ascii="Courier New" w:hAnsi="Courier New" w:cs="Courier New"/>
+          <w:sz w:val="16"/>
+          <w:szCs w:val="16"/>
+        </w:rPr>
+        <w:t xml:space="preserve">  </w:t>
+      </w:r>
+    </w:p>
+    <w:p>
+      <w:pPr>
+        <w:spacing w:after="0" w:line="240" w:lineRule="auto"/>
+        <w:rPr>
+          <w:rFonts w:ascii="Courier New" w:hAnsi="Courier New" w:cs="Courier New"/>
+          <w:sz w:val="16"/>
+          <w:szCs w:val="16"/>
+        </w:rPr>
+      </w:pPr>
+      <w:r>
+        <w:rPr>
+          <w:rFonts w:ascii="Courier New" w:hAnsi="Courier New" w:cs="Courier New"/>
+          <w:sz w:val="16"/>
+          <w:szCs w:val="16"/>
+        </w:rPr>
+        <w:lastRenderedPageBreak/>
+        <w:t xml:space="preserve"> 119. </w:t>
+      </w:r>
+      <w:proofErr w:type="spellStart"/>
+      <w:proofErr w:type="gramStart"/>
+      <w:r>
+        <w:rPr>
+          <w:rFonts w:ascii="Courier New" w:hAnsi="Courier New" w:cs="Courier New"/>
+          <w:sz w:val="16"/>
+          <w:szCs w:val="16"/>
+        </w:rPr>
+        <w:t>ucalanus</w:t>
+      </w:r>
+      <w:proofErr w:type="spellEnd"/>
+      <w:proofErr w:type="gramEnd"/>
+      <w:r>
+        <w:rPr>
+          <w:rFonts w:ascii="Courier New" w:hAnsi="Courier New" w:cs="Courier New"/>
+          <w:sz w:val="16"/>
+          <w:szCs w:val="16"/>
+        </w:rPr>
+        <w:t xml:space="preserve">  </w:t>
+      </w:r>
+    </w:p>
+    <w:p>
+      <w:pPr>
+        <w:spacing w:after="0" w:line="240" w:lineRule="auto"/>
+        <w:rPr>
+          <w:rFonts w:ascii="Courier New" w:hAnsi="Courier New" w:cs="Courier New"/>
+          <w:sz w:val="16"/>
+          <w:szCs w:val="16"/>
+        </w:rPr>
+      </w:pPr>
+      <w:r>
+        <w:rPr>
+          <w:rFonts w:ascii="Courier New" w:hAnsi="Courier New" w:cs="Courier New"/>
+          <w:sz w:val="16"/>
+          <w:szCs w:val="16"/>
+        </w:rPr>
+        <w:t xml:space="preserve"> 120. _</w:t>
+      </w:r>
+      <w:proofErr w:type="spellStart"/>
+      <w:r>
+        <w:rPr>
+          <w:rFonts w:ascii="Courier New" w:hAnsi="Courier New" w:cs="Courier New"/>
+          <w:sz w:val="16"/>
+          <w:szCs w:val="16"/>
+        </w:rPr>
+        <w:t>copilia</w:t>
+      </w:r>
+      <w:proofErr w:type="spellEnd"/>
+      <w:r>
+        <w:rPr>
+          <w:rFonts w:ascii="Courier New" w:hAnsi="Courier New" w:cs="Courier New"/>
+          <w:sz w:val="16"/>
+          <w:szCs w:val="16"/>
+        </w:rPr>
+        <w:t xml:space="preserve">  </w:t>
+      </w:r>
+    </w:p>
+    <w:p>
+      <w:pPr>
+        <w:spacing w:after="0" w:line="240" w:lineRule="auto"/>
+        <w:rPr>
+          <w:rFonts w:ascii="Courier New" w:hAnsi="Courier New" w:cs="Courier New"/>
+          <w:sz w:val="16"/>
+          <w:szCs w:val="16"/>
+        </w:rPr>
+      </w:pPr>
+      <w:r>
+        <w:rPr>
+          <w:rFonts w:ascii="Courier New" w:hAnsi="Courier New" w:cs="Courier New"/>
+          <w:sz w:val="16"/>
+          <w:szCs w:val="16"/>
+        </w:rPr>
+        <w:t xml:space="preserve"> 121. </w:t>
+      </w:r>
+      <w:proofErr w:type="spellStart"/>
+      <w:proofErr w:type="gramStart"/>
+      <w:r>
+        <w:rPr>
+          <w:rFonts w:ascii="Courier New" w:hAnsi="Courier New" w:cs="Courier New"/>
+          <w:sz w:val="16"/>
+          <w:szCs w:val="16"/>
+        </w:rPr>
+        <w:t>ew_small</w:t>
+      </w:r>
+      <w:proofErr w:type="spellEnd"/>
+      <w:proofErr w:type="gramEnd"/>
+      <w:r>
+        <w:rPr>
+          <w:rFonts w:ascii="Courier New" w:hAnsi="Courier New" w:cs="Courier New"/>
+          <w:sz w:val="16"/>
+          <w:szCs w:val="16"/>
+        </w:rPr>
+        <w:t xml:space="preserve">  </w:t>
+      </w:r>
+    </w:p>
+    <w:p>
+      <w:pPr>
+        <w:spacing w:after="0" w:line="240" w:lineRule="auto"/>
+        <w:rPr>
+          <w:rFonts w:ascii="Courier New" w:hAnsi="Courier New" w:cs="Courier New"/>
+          <w:sz w:val="16"/>
+          <w:szCs w:val="16"/>
+        </w:rPr>
+      </w:pPr>
+    </w:p>
+    <w:p>
+      <w:pPr>
+        <w:spacing w:after="0" w:line="240" w:lineRule="auto"/>
+        <w:rPr>
+          <w:rFonts w:ascii="Courier New" w:hAnsi="Courier New" w:cs="Courier New"/>
+          <w:sz w:val="16"/>
+          <w:szCs w:val="16"/>
+        </w:rPr>
+      </w:pPr>
+      <w:r>
+        <w:rPr>
+          <w:rFonts w:ascii="Courier New" w:hAnsi="Courier New" w:cs="Courier New"/>
+          <w:sz w:val="16"/>
+          <w:szCs w:val="16"/>
+        </w:rPr>
+        <w:t>Output written to file "</w:t>
+      </w:r>
+      <w:proofErr w:type="spellStart"/>
+      <w:r>
+        <w:rPr>
+          <w:rFonts w:ascii="Courier New" w:hAnsi="Courier New" w:cs="Courier New"/>
+          <w:color w:val="FF0000"/>
+          <w:sz w:val="16"/>
+          <w:szCs w:val="16"/>
+        </w:rPr>
+        <w:t>outfile</w:t>
+      </w:r>
+      <w:proofErr w:type="spellEnd"/>
+      <w:r>
+        <w:rPr>
+          <w:rFonts w:ascii="Courier New" w:hAnsi="Courier New" w:cs="Courier New"/>
+          <w:sz w:val="16"/>
+          <w:szCs w:val="16"/>
+        </w:rPr>
+        <w:t>"</w:t>
+      </w:r>
+    </w:p>
+    <w:p>
+      <w:pPr>
+        <w:spacing w:after="0" w:line="240" w:lineRule="auto"/>
+        <w:rPr>
+          <w:rFonts w:ascii="Courier New" w:hAnsi="Courier New" w:cs="Courier New"/>
+          <w:sz w:val="16"/>
+          <w:szCs w:val="16"/>
+        </w:rPr>
+      </w:pPr>
+    </w:p>
+    <w:p>
+      <w:pPr>
+        <w:spacing w:after="0" w:line="240" w:lineRule="auto"/>
+        <w:rPr>
+          <w:rFonts w:ascii="Courier New" w:hAnsi="Courier New" w:cs="Courier New"/>
+          <w:sz w:val="16"/>
+          <w:szCs w:val="16"/>
+        </w:rPr>
+      </w:pPr>
+      <w:r>
+        <w:rPr>
+          <w:rFonts w:ascii="Courier New" w:hAnsi="Courier New" w:cs="Courier New"/>
+          <w:sz w:val="16"/>
+          <w:szCs w:val="16"/>
+        </w:rPr>
+        <w:t>Tree also written onto file "</w:t>
+      </w:r>
+      <w:proofErr w:type="spellStart"/>
+      <w:r>
+        <w:rPr>
+          <w:rFonts w:ascii="Courier New" w:hAnsi="Courier New" w:cs="Courier New"/>
+          <w:color w:val="FF0000"/>
+          <w:sz w:val="16"/>
+          <w:szCs w:val="16"/>
+        </w:rPr>
+        <w:t>outtree</w:t>
+      </w:r>
+      <w:proofErr w:type="spellEnd"/>
+      <w:r>
+        <w:rPr>
+          <w:rFonts w:ascii="Courier New" w:hAnsi="Courier New" w:cs="Courier New"/>
+          <w:sz w:val="16"/>
+          <w:szCs w:val="16"/>
+        </w:rPr>
+        <w:t>"</w:t>
+      </w:r>
+    </w:p>
+    <w:p>
+      <w:pPr>
+        <w:spacing w:after="0" w:line="240" w:lineRule="auto"/>
+        <w:rPr>
+          <w:rFonts w:ascii="Courier New" w:hAnsi="Courier New" w:cs="Courier New"/>
+          <w:sz w:val="16"/>
+          <w:szCs w:val="16"/>
+        </w:rPr>
+      </w:pPr>
+    </w:p>
+    <w:p>
+      <w:pPr>
+        <w:spacing w:after="0" w:line="240" w:lineRule="auto"/>
+        <w:rPr>
+          <w:rFonts w:ascii="Courier New" w:hAnsi="Courier New" w:cs="Courier New"/>
+          <w:sz w:val="16"/>
+          <w:szCs w:val="16"/>
+        </w:rPr>
+      </w:pPr>
+      <w:proofErr w:type="gramStart"/>
+      <w:r>
+        <w:rPr>
+          <w:rFonts w:ascii="Courier New" w:hAnsi="Courier New" w:cs="Courier New"/>
+          <w:sz w:val="16"/>
+          <w:szCs w:val="16"/>
+        </w:rPr>
+        <w:t>Done.</w:t>
+      </w:r>
+      <w:proofErr w:type="gramEnd"/>
+    </w:p>
+    <w:p>
+      <w:pPr>
+        <w:spacing w:after="0" w:line="240" w:lineRule="auto"/>
+        <w:rPr>
+          <w:rFonts w:ascii="Courier New" w:hAnsi="Courier New" w:cs="Courier New"/>
+          <w:sz w:val="16"/>
+          <w:szCs w:val="16"/>
+        </w:rPr>
+      </w:pPr>
+    </w:p>
+    <w:p>
+      <w:pPr>
+        <w:spacing w:after="0" w:line="240" w:lineRule="auto"/>
+        <w:rPr>
+          <w:rFonts w:ascii="Courier New" w:hAnsi="Courier New" w:cs="Courier New"/>
+          <w:sz w:val="16"/>
+          <w:szCs w:val="16"/>
+        </w:rPr>
+      </w:pPr>
+    </w:p>
+    <w:p>
+      <w:pPr>
+        <w:spacing w:after="0" w:line="240" w:lineRule="auto"/>
+        <w:rPr>
+          <w:rFonts w:ascii="Courier New" w:hAnsi="Courier New" w:cs="Courier New"/>
+          <w:sz w:val="16"/>
+          <w:szCs w:val="16"/>
+        </w:rPr>
+      </w:pPr>
+      <w:r>
+        <w:rPr>
+          <w:rFonts w:ascii="Courier New" w:hAnsi="Courier New" w:cs="Courier New"/>
+          <w:sz w:val="16"/>
+          <w:szCs w:val="16"/>
+        </w:rPr>
+        <w:t>DRAWTREE from PHYLIP version 3.696</w:t>
+      </w:r>
+    </w:p>
+    <w:p>
+      <w:pPr>
+        <w:spacing w:after="0" w:line="240" w:lineRule="auto"/>
+        <w:rPr>
+          <w:rFonts w:ascii="Courier New" w:hAnsi="Courier New" w:cs="Courier New"/>
+          <w:sz w:val="16"/>
+          <w:szCs w:val="16"/>
+        </w:rPr>
+      </w:pPr>
+      <w:proofErr w:type="spellStart"/>
+      <w:proofErr w:type="gramStart"/>
+      <w:r>
+        <w:rPr>
+          <w:rFonts w:ascii="Courier New" w:hAnsi="Courier New" w:cs="Courier New"/>
+          <w:sz w:val="16"/>
+          <w:szCs w:val="16"/>
+        </w:rPr>
+        <w:t>drawtree</w:t>
+      </w:r>
+      <w:proofErr w:type="spellEnd"/>
+      <w:proofErr w:type="gramEnd"/>
+      <w:r>
+        <w:rPr>
+          <w:rFonts w:ascii="Courier New" w:hAnsi="Courier New" w:cs="Courier New"/>
+          <w:sz w:val="16"/>
+          <w:szCs w:val="16"/>
+        </w:rPr>
+        <w:t>: can't find input tree file "</w:t>
+      </w:r>
+      <w:proofErr w:type="spellStart"/>
+      <w:r>
+        <w:rPr>
+          <w:rFonts w:ascii="Courier New" w:hAnsi="Courier New" w:cs="Courier New"/>
+          <w:sz w:val="16"/>
+          <w:szCs w:val="16"/>
+        </w:rPr>
+        <w:t>intree</w:t>
+      </w:r>
+      <w:proofErr w:type="spellEnd"/>
+      <w:r>
+        <w:rPr>
+          <w:rFonts w:ascii="Courier New" w:hAnsi="Courier New" w:cs="Courier New"/>
+          <w:sz w:val="16"/>
+          <w:szCs w:val="16"/>
+        </w:rPr>
+        <w:t>"</w:t>
+      </w:r>
+    </w:p>
+    <w:p>
+      <w:pPr>
+        <w:spacing w:after="0" w:line="240" w:lineRule="auto"/>
+        <w:rPr>
+          <w:rFonts w:ascii="Courier New" w:hAnsi="Courier New" w:cs="Courier New"/>
+          <w:sz w:val="16"/>
+          <w:szCs w:val="16"/>
+        </w:rPr>
+      </w:pPr>
+      <w:r>
+        <w:rPr>
+          <w:rFonts w:ascii="Courier New" w:hAnsi="Courier New" w:cs="Courier New"/>
+          <w:sz w:val="16"/>
+          <w:szCs w:val="16"/>
+        </w:rPr>
+        <w:t xml:space="preserve">Please enter a new file name&gt; Reading </w:t>
+      </w:r>
+      <w:proofErr w:type="gramStart"/>
+      <w:r>
+        <w:rPr>
+          <w:rFonts w:ascii="Courier New" w:hAnsi="Courier New" w:cs="Courier New"/>
+          <w:sz w:val="16"/>
+          <w:szCs w:val="16"/>
+        </w:rPr>
+        <w:t>tree ...</w:t>
+      </w:r>
+      <w:proofErr w:type="gramEnd"/>
+      <w:r>
+        <w:rPr>
+          <w:rFonts w:ascii="Courier New" w:hAnsi="Courier New" w:cs="Courier New"/>
+          <w:sz w:val="16"/>
+          <w:szCs w:val="16"/>
+        </w:rPr>
+        <w:t xml:space="preserve"> </w:t>
+      </w:r>
+    </w:p>
+    <w:p>
+      <w:pPr>
+        <w:spacing w:after="0" w:line="240" w:lineRule="auto"/>
+        <w:rPr>
+          <w:rFonts w:ascii="Courier New" w:hAnsi="Courier New" w:cs="Courier New"/>
+          <w:sz w:val="16"/>
+          <w:szCs w:val="16"/>
+        </w:rPr>
+      </w:pPr>
+      <w:r>
+        <w:rPr>
+          <w:rFonts w:ascii="Courier New" w:hAnsi="Courier New" w:cs="Courier New"/>
+          <w:sz w:val="16"/>
+          <w:szCs w:val="16"/>
+        </w:rPr>
+        <w:t>Tree has been read.</w:t>
+      </w:r>
+    </w:p>
+    <w:p>
+      <w:pPr>
+        <w:spacing w:after="0" w:line="240" w:lineRule="auto"/>
+        <w:rPr>
+          <w:rFonts w:ascii="Courier New" w:hAnsi="Courier New" w:cs="Courier New"/>
+          <w:sz w:val="16"/>
+          <w:szCs w:val="16"/>
+        </w:rPr>
+      </w:pPr>
+      <w:r>
+        <w:rPr>
+          <w:rFonts w:ascii="Courier New" w:hAnsi="Courier New" w:cs="Courier New"/>
+          <w:sz w:val="16"/>
+          <w:szCs w:val="16"/>
+        </w:rPr>
+        <w:t xml:space="preserve">Loading the </w:t>
+      </w:r>
+      <w:proofErr w:type="gramStart"/>
+      <w:r>
+        <w:rPr>
+          <w:rFonts w:ascii="Courier New" w:hAnsi="Courier New" w:cs="Courier New"/>
+          <w:sz w:val="16"/>
+          <w:szCs w:val="16"/>
+        </w:rPr>
+        <w:t>font ...</w:t>
+      </w:r>
+      <w:proofErr w:type="gramEnd"/>
+      <w:r>
+        <w:rPr>
+          <w:rFonts w:ascii="Courier New" w:hAnsi="Courier New" w:cs="Courier New"/>
+          <w:sz w:val="16"/>
+          <w:szCs w:val="16"/>
+        </w:rPr>
+        <w:t xml:space="preserve"> </w:t>
+      </w:r>
+    </w:p>
+    <w:p>
+      <w:pPr>
+        <w:spacing w:after="0" w:line="240" w:lineRule="auto"/>
+        <w:rPr>
+          <w:rFonts w:ascii="Courier New" w:hAnsi="Courier New" w:cs="Courier New"/>
+          <w:sz w:val="16"/>
+          <w:szCs w:val="16"/>
+        </w:rPr>
+      </w:pPr>
+      <w:proofErr w:type="spellStart"/>
+      <w:proofErr w:type="gramStart"/>
+      <w:r>
+        <w:rPr>
+          <w:rFonts w:ascii="Courier New" w:hAnsi="Courier New" w:cs="Courier New"/>
+          <w:sz w:val="16"/>
+          <w:szCs w:val="16"/>
+        </w:rPr>
+        <w:t>drawtree</w:t>
+      </w:r>
+      <w:proofErr w:type="spellEnd"/>
+      <w:proofErr w:type="gramEnd"/>
+      <w:r>
+        <w:rPr>
+          <w:rFonts w:ascii="Courier New" w:hAnsi="Courier New" w:cs="Courier New"/>
+          <w:sz w:val="16"/>
+          <w:szCs w:val="16"/>
+        </w:rPr>
+        <w:t>: can't find font file "</w:t>
+      </w:r>
+      <w:proofErr w:type="spellStart"/>
+      <w:r>
+        <w:rPr>
+          <w:rFonts w:ascii="Courier New" w:hAnsi="Courier New" w:cs="Courier New"/>
+          <w:sz w:val="16"/>
+          <w:szCs w:val="16"/>
+        </w:rPr>
+        <w:t>fontfile</w:t>
+      </w:r>
+      <w:proofErr w:type="spellEnd"/>
+      <w:r>
+        <w:rPr>
+          <w:rFonts w:ascii="Courier New" w:hAnsi="Courier New" w:cs="Courier New"/>
+          <w:sz w:val="16"/>
+          <w:szCs w:val="16"/>
+        </w:rPr>
+        <w:t>"</w:t>
+      </w:r>
+    </w:p>
+    <w:p>
+      <w:pPr>
+        <w:spacing w:after="0" w:line="240" w:lineRule="auto"/>
+        <w:rPr>
+          <w:rFonts w:ascii="Courier New" w:hAnsi="Courier New" w:cs="Courier New"/>
+          <w:sz w:val="16"/>
+          <w:szCs w:val="16"/>
+        </w:rPr>
+      </w:pPr>
+      <w:r>
+        <w:rPr>
+          <w:rFonts w:ascii="Courier New" w:hAnsi="Courier New" w:cs="Courier New"/>
+          <w:sz w:val="16"/>
+          <w:szCs w:val="16"/>
+        </w:rPr>
+        <w:t>Please enter a new file name&gt; Font loaded.</w:t>
+      </w:r>
+    </w:p>
+    <w:p>
+      <w:pPr>
+        <w:spacing w:after="0" w:line="240" w:lineRule="auto"/>
+        <w:rPr>
+          <w:rFonts w:ascii="Courier New" w:hAnsi="Courier New" w:cs="Courier New"/>
+          <w:sz w:val="16"/>
+          <w:szCs w:val="16"/>
+        </w:rPr>
+      </w:pPr>
+    </w:p>
+    <w:p>
+      <w:pPr>
+        <w:spacing w:after="0" w:line="240" w:lineRule="auto"/>
+        <w:rPr>
+          <w:rFonts w:ascii="Courier New" w:hAnsi="Courier New" w:cs="Courier New"/>
+          <w:sz w:val="16"/>
+          <w:szCs w:val="16"/>
+        </w:rPr>
+      </w:pPr>
+      <w:proofErr w:type="spellStart"/>
+      <w:r>
+        <w:rPr>
+          <w:rFonts w:ascii="Courier New" w:hAnsi="Courier New" w:cs="Courier New"/>
+          <w:sz w:val="16"/>
+          <w:szCs w:val="16"/>
+        </w:rPr>
+        <w:t>Unrooted</w:t>
+      </w:r>
+      <w:proofErr w:type="spellEnd"/>
+      <w:r>
+        <w:rPr>
+          <w:rFonts w:ascii="Courier New" w:hAnsi="Courier New" w:cs="Courier New"/>
+          <w:sz w:val="16"/>
+          <w:szCs w:val="16"/>
+        </w:rPr>
+        <w:t xml:space="preserve"> tree plotting program version 3.696</w:t>
+      </w:r>
+    </w:p>
+    <w:p>
+      <w:pPr>
+        <w:spacing w:after="0" w:line="240" w:lineRule="auto"/>
+        <w:rPr>
+          <w:rFonts w:ascii="Courier New" w:hAnsi="Courier New" w:cs="Courier New"/>
+          <w:sz w:val="16"/>
+          <w:szCs w:val="16"/>
+        </w:rPr>
+      </w:pPr>
+    </w:p>
+    <w:p>
+      <w:pPr>
+        <w:spacing w:after="0" w:line="240" w:lineRule="auto"/>
+        <w:rPr>
+          <w:rFonts w:ascii="Courier New" w:hAnsi="Courier New" w:cs="Courier New"/>
+          <w:sz w:val="16"/>
+          <w:szCs w:val="16"/>
+        </w:rPr>
+      </w:pPr>
+      <w:r>
+        <w:rPr>
+          <w:rFonts w:ascii="Courier New" w:hAnsi="Courier New" w:cs="Courier New"/>
+          <w:sz w:val="16"/>
+          <w:szCs w:val="16"/>
+        </w:rPr>
+        <w:t xml:space="preserve">Here are the settings: </w:t>
+      </w:r>
+    </w:p>
+    <w:p>
+      <w:pPr>
+        <w:spacing w:after="0" w:line="240" w:lineRule="auto"/>
+        <w:rPr>
+          <w:rFonts w:ascii="Courier New" w:hAnsi="Courier New" w:cs="Courier New"/>
+          <w:sz w:val="16"/>
+          <w:szCs w:val="16"/>
+        </w:rPr>
+      </w:pPr>
+    </w:p>
+    <w:p>
+      <w:pPr>
+        <w:spacing w:after="0" w:line="240" w:lineRule="auto"/>
+        <w:rPr>
+          <w:rFonts w:ascii="Courier New" w:hAnsi="Courier New" w:cs="Courier New"/>
+          <w:sz w:val="16"/>
+          <w:szCs w:val="16"/>
+        </w:rPr>
+      </w:pPr>
+      <w:r>
+        <w:rPr>
+          <w:rFonts w:ascii="Courier New" w:hAnsi="Courier New" w:cs="Courier New"/>
+          <w:sz w:val="16"/>
+          <w:szCs w:val="16"/>
+        </w:rPr>
+        <w:t xml:space="preserve"> </w:t>
+      </w:r>
+      <w:proofErr w:type="gramStart"/>
+      <w:r>
+        <w:rPr>
+          <w:rFonts w:ascii="Courier New" w:hAnsi="Courier New" w:cs="Courier New"/>
+          <w:sz w:val="16"/>
+          <w:szCs w:val="16"/>
+        </w:rPr>
+        <w:t>0  Screen</w:t>
+      </w:r>
+      <w:proofErr w:type="gramEnd"/>
+      <w:r>
+        <w:rPr>
+          <w:rFonts w:ascii="Courier New" w:hAnsi="Courier New" w:cs="Courier New"/>
+          <w:sz w:val="16"/>
+          <w:szCs w:val="16"/>
+        </w:rPr>
+        <w:t xml:space="preserve"> type (IBM PC, ANSI)?  ANSI</w:t>
+      </w:r>
+    </w:p>
+    <w:p>
+      <w:pPr>
+        <w:spacing w:after="0" w:line="240" w:lineRule="auto"/>
+        <w:rPr>
+          <w:rFonts w:ascii="Courier New" w:hAnsi="Courier New" w:cs="Courier New"/>
+          <w:sz w:val="16"/>
+          <w:szCs w:val="16"/>
+        </w:rPr>
+      </w:pPr>
+      <w:r>
+        <w:rPr>
+          <w:rFonts w:ascii="Courier New" w:hAnsi="Courier New" w:cs="Courier New"/>
+          <w:sz w:val="16"/>
+          <w:szCs w:val="16"/>
+        </w:rPr>
+        <w:t xml:space="preserve"> P       Final plotting device:  Postscript printer</w:t>
+      </w:r>
+    </w:p>
+    <w:p>
+      <w:pPr>
+        <w:spacing w:after="0" w:line="240" w:lineRule="auto"/>
+        <w:rPr>
+          <w:rFonts w:ascii="Courier New" w:hAnsi="Courier New" w:cs="Courier New"/>
+          <w:sz w:val="16"/>
+          <w:szCs w:val="16"/>
+        </w:rPr>
+      </w:pPr>
+      <w:r>
+        <w:rPr>
+          <w:rFonts w:ascii="Courier New" w:hAnsi="Courier New" w:cs="Courier New"/>
+          <w:sz w:val="16"/>
+          <w:szCs w:val="16"/>
+        </w:rPr>
+        <w:t xml:space="preserve"> (Preview not available)</w:t>
+      </w:r>
+    </w:p>
+    <w:p>
+      <w:pPr>
+        <w:spacing w:after="0" w:line="240" w:lineRule="auto"/>
+        <w:rPr>
+          <w:rFonts w:ascii="Courier New" w:hAnsi="Courier New" w:cs="Courier New"/>
+          <w:sz w:val="16"/>
+          <w:szCs w:val="16"/>
+        </w:rPr>
+      </w:pPr>
+      <w:r>
+        <w:rPr>
+          <w:rFonts w:ascii="Courier New" w:hAnsi="Courier New" w:cs="Courier New"/>
+          <w:sz w:val="16"/>
+          <w:szCs w:val="16"/>
+        </w:rPr>
+        <w:t xml:space="preserve"> B          Use branch lengths:  Yes</w:t>
+      </w:r>
+    </w:p>
+    <w:p>
+      <w:pPr>
+        <w:spacing w:after="0" w:line="240" w:lineRule="auto"/>
+        <w:rPr>
+          <w:rFonts w:ascii="Courier New" w:hAnsi="Courier New" w:cs="Courier New"/>
+          <w:sz w:val="16"/>
+          <w:szCs w:val="16"/>
+        </w:rPr>
+      </w:pPr>
+      <w:r>
+        <w:rPr>
+          <w:rFonts w:ascii="Courier New" w:hAnsi="Courier New" w:cs="Courier New"/>
+          <w:sz w:val="16"/>
+          <w:szCs w:val="16"/>
+        </w:rPr>
+        <w:t xml:space="preserve"> L             Angle of labels:  branch points to Middle of label</w:t>
+      </w:r>
+    </w:p>
+    <w:p>
+      <w:pPr>
+        <w:spacing w:after="0" w:line="240" w:lineRule="auto"/>
+        <w:rPr>
+          <w:rFonts w:ascii="Courier New" w:hAnsi="Courier New" w:cs="Courier New"/>
+          <w:sz w:val="16"/>
+          <w:szCs w:val="16"/>
+        </w:rPr>
+      </w:pPr>
+      <w:r>
+        <w:rPr>
+          <w:rFonts w:ascii="Courier New" w:hAnsi="Courier New" w:cs="Courier New"/>
+          <w:sz w:val="16"/>
+          <w:szCs w:val="16"/>
+        </w:rPr>
+        <w:t xml:space="preserve"> R            Rotation of tree:  90.0</w:t>
+      </w:r>
+    </w:p>
+    <w:p>
+      <w:pPr>
+        <w:spacing w:after="0" w:line="240" w:lineRule="auto"/>
+        <w:rPr>
+          <w:rFonts w:ascii="Courier New" w:hAnsi="Courier New" w:cs="Courier New"/>
+          <w:sz w:val="16"/>
+          <w:szCs w:val="16"/>
+        </w:rPr>
+      </w:pPr>
+      <w:r>
+        <w:rPr>
+          <w:rFonts w:ascii="Courier New" w:hAnsi="Courier New" w:cs="Courier New"/>
+          <w:sz w:val="16"/>
+          <w:szCs w:val="16"/>
+        </w:rPr>
+        <w:t xml:space="preserve"> I     </w:t>
+      </w:r>
+      <w:proofErr w:type="gramStart"/>
+      <w:r>
+        <w:rPr>
+          <w:rFonts w:ascii="Courier New" w:hAnsi="Courier New" w:cs="Courier New"/>
+          <w:sz w:val="16"/>
+          <w:szCs w:val="16"/>
+        </w:rPr>
+        <w:t>Iterate</w:t>
+      </w:r>
+      <w:proofErr w:type="gramEnd"/>
+      <w:r>
+        <w:rPr>
+          <w:rFonts w:ascii="Courier New" w:hAnsi="Courier New" w:cs="Courier New"/>
+          <w:sz w:val="16"/>
+          <w:szCs w:val="16"/>
+        </w:rPr>
+        <w:t xml:space="preserve"> to improve tree:  Equal-Daylight algorithm</w:t>
+      </w:r>
+    </w:p>
+    <w:p>
+      <w:pPr>
+        <w:spacing w:after="0" w:line="240" w:lineRule="auto"/>
+        <w:rPr>
+          <w:rFonts w:ascii="Courier New" w:hAnsi="Courier New" w:cs="Courier New"/>
+          <w:sz w:val="16"/>
+          <w:szCs w:val="16"/>
+        </w:rPr>
+      </w:pPr>
+      <w:r>
+        <w:rPr>
+          <w:rFonts w:ascii="Courier New" w:hAnsi="Courier New" w:cs="Courier New"/>
+          <w:sz w:val="16"/>
+          <w:szCs w:val="16"/>
+        </w:rPr>
+        <w:t xml:space="preserve"> D  Try to avoid label overlap?  No</w:t>
+      </w:r>
+    </w:p>
+    <w:p>
+      <w:pPr>
+        <w:spacing w:after="0" w:line="240" w:lineRule="auto"/>
+        <w:rPr>
+          <w:rFonts w:ascii="Courier New" w:hAnsi="Courier New" w:cs="Courier New"/>
+          <w:sz w:val="16"/>
+          <w:szCs w:val="16"/>
+        </w:rPr>
+      </w:pPr>
+      <w:r>
+        <w:rPr>
+          <w:rFonts w:ascii="Courier New" w:hAnsi="Courier New" w:cs="Courier New"/>
+          <w:sz w:val="16"/>
+          <w:szCs w:val="16"/>
+        </w:rPr>
+        <w:t xml:space="preserve"> S      Scale of branch length:  Automatically rescaled</w:t>
+      </w:r>
+    </w:p>
+    <w:p>
+      <w:pPr>
+        <w:spacing w:after="0" w:line="240" w:lineRule="auto"/>
+        <w:rPr>
+          <w:rFonts w:ascii="Courier New" w:hAnsi="Courier New" w:cs="Courier New"/>
+          <w:sz w:val="16"/>
+          <w:szCs w:val="16"/>
+        </w:rPr>
+      </w:pPr>
+      <w:r>
+        <w:rPr>
+          <w:rFonts w:ascii="Courier New" w:hAnsi="Courier New" w:cs="Courier New"/>
+          <w:sz w:val="16"/>
+          <w:szCs w:val="16"/>
+        </w:rPr>
+        <w:t xml:space="preserve"> C   Relative character height:  0.3333</w:t>
+      </w:r>
+    </w:p>
+    <w:p>
+      <w:pPr>
+        <w:spacing w:after="0" w:line="240" w:lineRule="auto"/>
+        <w:rPr>
+          <w:rFonts w:ascii="Courier New" w:hAnsi="Courier New" w:cs="Courier New"/>
+          <w:sz w:val="16"/>
+          <w:szCs w:val="16"/>
+        </w:rPr>
+      </w:pPr>
+      <w:r>
+        <w:rPr>
+          <w:rFonts w:ascii="Courier New" w:hAnsi="Courier New" w:cs="Courier New"/>
+          <w:sz w:val="16"/>
+          <w:szCs w:val="16"/>
+        </w:rPr>
+        <w:t xml:space="preserve"> F                        Font:  Times-Roman</w:t>
+      </w:r>
+    </w:p>
+    <w:p>
+      <w:pPr>
+        <w:spacing w:after="0" w:line="240" w:lineRule="auto"/>
+        <w:rPr>
+          <w:rFonts w:ascii="Courier New" w:hAnsi="Courier New" w:cs="Courier New"/>
+          <w:sz w:val="16"/>
+          <w:szCs w:val="16"/>
+        </w:rPr>
+      </w:pPr>
+      <w:r>
+        <w:rPr>
+          <w:rFonts w:ascii="Courier New" w:hAnsi="Courier New" w:cs="Courier New"/>
+          <w:sz w:val="16"/>
+          <w:szCs w:val="16"/>
+        </w:rPr>
+        <w:t xml:space="preserve"> M          Horizontal margins:  1.65 cm</w:t>
+      </w:r>
+    </w:p>
+    <w:p>
+      <w:pPr>
+        <w:spacing w:after="0" w:line="240" w:lineRule="auto"/>
+        <w:rPr>
+          <w:rFonts w:ascii="Courier New" w:hAnsi="Courier New" w:cs="Courier New"/>
+          <w:sz w:val="16"/>
+          <w:szCs w:val="16"/>
+        </w:rPr>
+      </w:pPr>
+      <w:r>
+        <w:rPr>
+          <w:rFonts w:ascii="Courier New" w:hAnsi="Courier New" w:cs="Courier New"/>
+          <w:sz w:val="16"/>
+          <w:szCs w:val="16"/>
+        </w:rPr>
+        <w:t xml:space="preserve"> M            Vertical margins:  2.16 cm</w:t>
+      </w:r>
+    </w:p>
+    <w:p>
+      <w:pPr>
+        <w:spacing w:after="0" w:line="240" w:lineRule="auto"/>
+        <w:rPr>
+          <w:rFonts w:ascii="Courier New" w:hAnsi="Courier New" w:cs="Courier New"/>
+          <w:sz w:val="16"/>
+          <w:szCs w:val="16"/>
+        </w:rPr>
+      </w:pPr>
+      <w:r>
+        <w:rPr>
+          <w:rFonts w:ascii="Courier New" w:hAnsi="Courier New" w:cs="Courier New"/>
+          <w:sz w:val="16"/>
+          <w:szCs w:val="16"/>
+        </w:rPr>
+        <w:t xml:space="preserve"> #           Page size submenu:  one page per tree</w:t>
+      </w:r>
+    </w:p>
+    <w:p>
+      <w:pPr>
+        <w:spacing w:after="0" w:line="240" w:lineRule="auto"/>
+        <w:rPr>
+          <w:rFonts w:ascii="Courier New" w:hAnsi="Courier New" w:cs="Courier New"/>
+          <w:sz w:val="16"/>
+          <w:szCs w:val="16"/>
+        </w:rPr>
+      </w:pPr>
+    </w:p>
+    <w:p>
+      <w:pPr>
+        <w:spacing w:after="0" w:line="240" w:lineRule="auto"/>
+        <w:rPr>
+          <w:rFonts w:ascii="Courier New" w:hAnsi="Courier New" w:cs="Courier New"/>
+          <w:sz w:val="16"/>
+          <w:szCs w:val="16"/>
+        </w:rPr>
+      </w:pPr>
+      <w:r>
+        <w:rPr>
+          <w:rFonts w:ascii="Courier New" w:hAnsi="Courier New" w:cs="Courier New"/>
+          <w:sz w:val="16"/>
+          <w:szCs w:val="16"/>
+        </w:rPr>
+        <w:t xml:space="preserve"> Y to accept these or type the letter for one to change</w:t>
+      </w:r>
+    </w:p>
+    <w:p>
+      <w:pPr>
+        <w:spacing w:after="0" w:line="240" w:lineRule="auto"/>
+        <w:rPr>
+          <w:rFonts w:ascii="Courier New" w:hAnsi="Courier New" w:cs="Courier New"/>
+          <w:sz w:val="16"/>
+          <w:szCs w:val="16"/>
+        </w:rPr>
+      </w:pPr>
+    </w:p>
+    <w:p>
+      <w:pPr>
+        <w:spacing w:after="0" w:line="240" w:lineRule="auto"/>
+        <w:rPr>
+          <w:rFonts w:ascii="Courier New" w:hAnsi="Courier New" w:cs="Courier New"/>
+          <w:sz w:val="16"/>
+          <w:szCs w:val="16"/>
+        </w:rPr>
+      </w:pPr>
+    </w:p>
+    <w:p>
+      <w:pPr>
+        <w:spacing w:after="0" w:line="240" w:lineRule="auto"/>
+        <w:rPr>
+          <w:rFonts w:ascii="Courier New" w:hAnsi="Courier New" w:cs="Courier New"/>
+          <w:sz w:val="16"/>
+          <w:szCs w:val="16"/>
+        </w:rPr>
+      </w:pPr>
+      <w:proofErr w:type="spellStart"/>
+      <w:r>
+        <w:rPr>
+          <w:rFonts w:ascii="Courier New" w:hAnsi="Courier New" w:cs="Courier New"/>
+          <w:sz w:val="16"/>
+          <w:szCs w:val="16"/>
+        </w:rPr>
+        <w:t>Unrooted</w:t>
+      </w:r>
+      <w:proofErr w:type="spellEnd"/>
+      <w:r>
+        <w:rPr>
+          <w:rFonts w:ascii="Courier New" w:hAnsi="Courier New" w:cs="Courier New"/>
+          <w:sz w:val="16"/>
+          <w:szCs w:val="16"/>
+        </w:rPr>
+        <w:t xml:space="preserve"> tree plotting program version 3.696</w:t>
+      </w:r>
+    </w:p>
+    <w:p>
+      <w:pPr>
+        <w:spacing w:after="0" w:line="240" w:lineRule="auto"/>
+        <w:rPr>
+          <w:rFonts w:ascii="Courier New" w:hAnsi="Courier New" w:cs="Courier New"/>
+          <w:sz w:val="16"/>
+          <w:szCs w:val="16"/>
+        </w:rPr>
+      </w:pPr>
+    </w:p>
+    <w:p>
+      <w:pPr>
+        <w:spacing w:after="0" w:line="240" w:lineRule="auto"/>
+        <w:rPr>
+          <w:rFonts w:ascii="Courier New" w:hAnsi="Courier New" w:cs="Courier New"/>
+          <w:sz w:val="16"/>
+          <w:szCs w:val="16"/>
+        </w:rPr>
+      </w:pPr>
+      <w:r>
+        <w:rPr>
+          <w:rFonts w:ascii="Courier New" w:hAnsi="Courier New" w:cs="Courier New"/>
+          <w:sz w:val="16"/>
+          <w:szCs w:val="16"/>
+        </w:rPr>
+        <w:t xml:space="preserve">Here are the settings: </w:t>
+      </w:r>
+    </w:p>
+    <w:p>
+      <w:pPr>
+        <w:spacing w:after="0" w:line="240" w:lineRule="auto"/>
+        <w:rPr>
+          <w:rFonts w:ascii="Courier New" w:hAnsi="Courier New" w:cs="Courier New"/>
+          <w:sz w:val="16"/>
+          <w:szCs w:val="16"/>
+        </w:rPr>
+      </w:pPr>
+    </w:p>
+    <w:p>
+      <w:pPr>
+        <w:spacing w:after="0" w:line="240" w:lineRule="auto"/>
+        <w:rPr>
+          <w:rFonts w:ascii="Courier New" w:hAnsi="Courier New" w:cs="Courier New"/>
+          <w:sz w:val="16"/>
+          <w:szCs w:val="16"/>
+        </w:rPr>
+      </w:pPr>
+      <w:r>
+        <w:rPr>
+          <w:rFonts w:ascii="Courier New" w:hAnsi="Courier New" w:cs="Courier New"/>
+          <w:sz w:val="16"/>
+          <w:szCs w:val="16"/>
+        </w:rPr>
+        <w:t xml:space="preserve"> </w:t>
+      </w:r>
+      <w:proofErr w:type="gramStart"/>
+      <w:r>
+        <w:rPr>
+          <w:rFonts w:ascii="Courier New" w:hAnsi="Courier New" w:cs="Courier New"/>
+          <w:sz w:val="16"/>
+          <w:szCs w:val="16"/>
+        </w:rPr>
+        <w:t>0  Screen</w:t>
+      </w:r>
+      <w:proofErr w:type="gramEnd"/>
+      <w:r>
+        <w:rPr>
+          <w:rFonts w:ascii="Courier New" w:hAnsi="Courier New" w:cs="Courier New"/>
+          <w:sz w:val="16"/>
+          <w:szCs w:val="16"/>
+        </w:rPr>
+        <w:t xml:space="preserve"> type (IBM PC, ANSI)?  ANSI</w:t>
+      </w:r>
+    </w:p>
+    <w:p>
+      <w:pPr>
+        <w:spacing w:after="0" w:line="240" w:lineRule="auto"/>
+        <w:rPr>
+          <w:rFonts w:ascii="Courier New" w:hAnsi="Courier New" w:cs="Courier New"/>
+          <w:sz w:val="16"/>
+          <w:szCs w:val="16"/>
+        </w:rPr>
+      </w:pPr>
+      <w:r>
+        <w:rPr>
+          <w:rFonts w:ascii="Courier New" w:hAnsi="Courier New" w:cs="Courier New"/>
+          <w:sz w:val="16"/>
+          <w:szCs w:val="16"/>
+        </w:rPr>
+        <w:t xml:space="preserve"> P       Final plotting device:  Postscript printer</w:t>
+      </w:r>
+    </w:p>
+    <w:p>
+      <w:pPr>
+        <w:spacing w:after="0" w:line="240" w:lineRule="auto"/>
+        <w:rPr>
+          <w:rFonts w:ascii="Courier New" w:hAnsi="Courier New" w:cs="Courier New"/>
+          <w:sz w:val="16"/>
+          <w:szCs w:val="16"/>
+        </w:rPr>
+      </w:pPr>
+      <w:r>
+        <w:rPr>
+          <w:rFonts w:ascii="Courier New" w:hAnsi="Courier New" w:cs="Courier New"/>
+          <w:sz w:val="16"/>
+          <w:szCs w:val="16"/>
+        </w:rPr>
+        <w:t xml:space="preserve"> (Preview not available)</w:t>
+      </w:r>
+    </w:p>
+    <w:p>
+      <w:pPr>
+        <w:spacing w:after="0" w:line="240" w:lineRule="auto"/>
+        <w:rPr>
+          <w:rFonts w:ascii="Courier New" w:hAnsi="Courier New" w:cs="Courier New"/>
+          <w:sz w:val="16"/>
+          <w:szCs w:val="16"/>
+        </w:rPr>
+      </w:pPr>
+      <w:r>
+        <w:rPr>
+          <w:rFonts w:ascii="Courier New" w:hAnsi="Courier New" w:cs="Courier New"/>
+          <w:sz w:val="16"/>
+          <w:szCs w:val="16"/>
+        </w:rPr>
+        <w:t xml:space="preserve"> B          Use branch lengths:  Yes</w:t>
+      </w:r>
+    </w:p>
+    <w:p>
+      <w:pPr>
+        <w:spacing w:after="0" w:line="240" w:lineRule="auto"/>
+        <w:rPr>
+          <w:rFonts w:ascii="Courier New" w:hAnsi="Courier New" w:cs="Courier New"/>
+          <w:sz w:val="16"/>
+          <w:szCs w:val="16"/>
+        </w:rPr>
+      </w:pPr>
+      <w:r>
+        <w:rPr>
+          <w:rFonts w:ascii="Courier New" w:hAnsi="Courier New" w:cs="Courier New"/>
+          <w:sz w:val="16"/>
+          <w:szCs w:val="16"/>
+        </w:rPr>
+        <w:t xml:space="preserve"> L             Angle of labels:  branch points to Middle of label</w:t>
+      </w:r>
+    </w:p>
+    <w:p>
+      <w:pPr>
+        <w:spacing w:after="0" w:line="240" w:lineRule="auto"/>
+        <w:rPr>
+          <w:rFonts w:ascii="Courier New" w:hAnsi="Courier New" w:cs="Courier New"/>
+          <w:sz w:val="16"/>
+          <w:szCs w:val="16"/>
+        </w:rPr>
+      </w:pPr>
+      <w:r>
+        <w:rPr>
+          <w:rFonts w:ascii="Courier New" w:hAnsi="Courier New" w:cs="Courier New"/>
+          <w:sz w:val="16"/>
+          <w:szCs w:val="16"/>
+        </w:rPr>
+        <w:t xml:space="preserve"> R            Rotation of tree:  90.0</w:t>
+      </w:r>
+    </w:p>
+    <w:p>
+      <w:pPr>
+        <w:spacing w:after="0" w:line="240" w:lineRule="auto"/>
+        <w:rPr>
+          <w:rFonts w:ascii="Courier New" w:hAnsi="Courier New" w:cs="Courier New"/>
+          <w:sz w:val="16"/>
+          <w:szCs w:val="16"/>
+        </w:rPr>
+      </w:pPr>
+      <w:r>
+        <w:rPr>
+          <w:rFonts w:ascii="Courier New" w:hAnsi="Courier New" w:cs="Courier New"/>
+          <w:sz w:val="16"/>
+          <w:szCs w:val="16"/>
+        </w:rPr>
+        <w:t xml:space="preserve"> I     </w:t>
+      </w:r>
+      <w:proofErr w:type="gramStart"/>
+      <w:r>
+        <w:rPr>
+          <w:rFonts w:ascii="Courier New" w:hAnsi="Courier New" w:cs="Courier New"/>
+          <w:sz w:val="16"/>
+          <w:szCs w:val="16"/>
+        </w:rPr>
+        <w:t>Iterate</w:t>
+      </w:r>
+      <w:proofErr w:type="gramEnd"/>
+      <w:r>
+        <w:rPr>
+          <w:rFonts w:ascii="Courier New" w:hAnsi="Courier New" w:cs="Courier New"/>
+          <w:sz w:val="16"/>
+          <w:szCs w:val="16"/>
+        </w:rPr>
+        <w:t xml:space="preserve"> to improve tree:  n-Body algorithm</w:t>
+      </w:r>
+    </w:p>
+    <w:p>
+      <w:pPr>
+        <w:spacing w:after="0" w:line="240" w:lineRule="auto"/>
+        <w:rPr>
+          <w:rFonts w:ascii="Courier New" w:hAnsi="Courier New" w:cs="Courier New"/>
+          <w:sz w:val="16"/>
+          <w:szCs w:val="16"/>
+        </w:rPr>
+      </w:pPr>
+      <w:r>
+        <w:rPr>
+          <w:rFonts w:ascii="Courier New" w:hAnsi="Courier New" w:cs="Courier New"/>
+          <w:sz w:val="16"/>
+          <w:szCs w:val="16"/>
+        </w:rPr>
+        <w:t xml:space="preserve"> D  Try to avoid label overlap?  No</w:t>
+      </w:r>
+    </w:p>
+    <w:p>
+      <w:pPr>
+        <w:spacing w:after="0" w:line="240" w:lineRule="auto"/>
+        <w:rPr>
+          <w:rFonts w:ascii="Courier New" w:hAnsi="Courier New" w:cs="Courier New"/>
+          <w:sz w:val="16"/>
+          <w:szCs w:val="16"/>
+        </w:rPr>
+      </w:pPr>
+      <w:r>
+        <w:rPr>
+          <w:rFonts w:ascii="Courier New" w:hAnsi="Courier New" w:cs="Courier New"/>
+          <w:sz w:val="16"/>
+          <w:szCs w:val="16"/>
+        </w:rPr>
+        <w:t xml:space="preserve"> S      Scale of branch length:  Automatically rescaled</w:t>
+      </w:r>
+    </w:p>
+    <w:p>
+      <w:pPr>
+        <w:spacing w:after="0" w:line="240" w:lineRule="auto"/>
+        <w:rPr>
+          <w:rFonts w:ascii="Courier New" w:hAnsi="Courier New" w:cs="Courier New"/>
+          <w:sz w:val="16"/>
+          <w:szCs w:val="16"/>
+        </w:rPr>
+      </w:pPr>
+      <w:r>
+        <w:rPr>
+          <w:rFonts w:ascii="Courier New" w:hAnsi="Courier New" w:cs="Courier New"/>
+          <w:sz w:val="16"/>
+          <w:szCs w:val="16"/>
+        </w:rPr>
+        <w:t xml:space="preserve"> C   Relative character height:  0.3333</w:t>
+      </w:r>
+    </w:p>
+    <w:p>
+      <w:pPr>
+        <w:spacing w:after="0" w:line="240" w:lineRule="auto"/>
+        <w:rPr>
+          <w:rFonts w:ascii="Courier New" w:hAnsi="Courier New" w:cs="Courier New"/>
+          <w:sz w:val="16"/>
+          <w:szCs w:val="16"/>
+        </w:rPr>
+      </w:pPr>
+      <w:r>
+        <w:rPr>
+          <w:rFonts w:ascii="Courier New" w:hAnsi="Courier New" w:cs="Courier New"/>
+          <w:sz w:val="16"/>
+          <w:szCs w:val="16"/>
+        </w:rPr>
+        <w:t xml:space="preserve"> F                        Font:  Times-Roman</w:t>
+      </w:r>
+    </w:p>
+    <w:p>
+      <w:pPr>
+        <w:spacing w:after="0" w:line="240" w:lineRule="auto"/>
+        <w:rPr>
+          <w:rFonts w:ascii="Courier New" w:hAnsi="Courier New" w:cs="Courier New"/>
+          <w:sz w:val="16"/>
+          <w:szCs w:val="16"/>
+        </w:rPr>
+      </w:pPr>
+      <w:r>
+        <w:rPr>
+          <w:rFonts w:ascii="Courier New" w:hAnsi="Courier New" w:cs="Courier New"/>
+          <w:sz w:val="16"/>
+          <w:szCs w:val="16"/>
+        </w:rPr>
+        <w:t xml:space="preserve"> M          Horizontal margins:  1.65 cm</w:t>
+      </w:r>
+    </w:p>
+    <w:p>
+      <w:pPr>
+        <w:spacing w:after="0" w:line="240" w:lineRule="auto"/>
+        <w:rPr>
+          <w:rFonts w:ascii="Courier New" w:hAnsi="Courier New" w:cs="Courier New"/>
+          <w:sz w:val="16"/>
+          <w:szCs w:val="16"/>
+        </w:rPr>
+      </w:pPr>
+      <w:r>
+        <w:rPr>
+          <w:rFonts w:ascii="Courier New" w:hAnsi="Courier New" w:cs="Courier New"/>
+          <w:sz w:val="16"/>
+          <w:szCs w:val="16"/>
+        </w:rPr>
+        <w:t xml:space="preserve"> M            Vertical margins:  2.16 cm</w:t>
+      </w:r>
+    </w:p>
+    <w:p>
+      <w:pPr>
+        <w:spacing w:after="0" w:line="240" w:lineRule="auto"/>
+        <w:rPr>
+          <w:rFonts w:ascii="Courier New" w:hAnsi="Courier New" w:cs="Courier New"/>
+          <w:sz w:val="16"/>
+          <w:szCs w:val="16"/>
+        </w:rPr>
+      </w:pPr>
+      <w:r>
+        <w:rPr>
+          <w:rFonts w:ascii="Courier New" w:hAnsi="Courier New" w:cs="Courier New"/>
+          <w:sz w:val="16"/>
+          <w:szCs w:val="16"/>
+        </w:rPr>
+        <w:t xml:space="preserve"> #           Page size submenu:  one page per tree</w:t>
+      </w:r>
+    </w:p>
+    <w:p>
+      <w:pPr>
+        <w:spacing w:after="0" w:line="240" w:lineRule="auto"/>
+        <w:rPr>
+          <w:rFonts w:ascii="Courier New" w:hAnsi="Courier New" w:cs="Courier New"/>
+          <w:sz w:val="16"/>
+          <w:szCs w:val="16"/>
+        </w:rPr>
+      </w:pPr>
+    </w:p>
+    <w:p>
+      <w:pPr>
+        <w:spacing w:after="0" w:line="240" w:lineRule="auto"/>
+        <w:rPr>
+          <w:rFonts w:ascii="Courier New" w:hAnsi="Courier New" w:cs="Courier New"/>
+          <w:sz w:val="16"/>
+          <w:szCs w:val="16"/>
+        </w:rPr>
+      </w:pPr>
+      <w:r>
+        <w:rPr>
+          <w:rFonts w:ascii="Courier New" w:hAnsi="Courier New" w:cs="Courier New"/>
+          <w:sz w:val="16"/>
+          <w:szCs w:val="16"/>
+        </w:rPr>
+        <w:t xml:space="preserve"> Y to accept these or type the letter for one to change</w:t>
+      </w:r>
+    </w:p>
+    <w:p>
+      <w:pPr>
+        <w:spacing w:after="0" w:line="240" w:lineRule="auto"/>
+        <w:rPr>
+          <w:rFonts w:ascii="Courier New" w:hAnsi="Courier New" w:cs="Courier New"/>
+          <w:sz w:val="16"/>
+          <w:szCs w:val="16"/>
+        </w:rPr>
+      </w:pPr>
+    </w:p>
+    <w:p>
+      <w:pPr>
+        <w:spacing w:after="0" w:line="240" w:lineRule="auto"/>
+        <w:rPr>
+          <w:rFonts w:ascii="Courier New" w:hAnsi="Courier New" w:cs="Courier New"/>
+          <w:sz w:val="16"/>
+          <w:szCs w:val="16"/>
+        </w:rPr>
+      </w:pPr>
+    </w:p>
+    <w:p>
+      <w:pPr>
+        <w:spacing w:after="0" w:line="240" w:lineRule="auto"/>
+        <w:rPr>
+          <w:rFonts w:ascii="Courier New" w:hAnsi="Courier New" w:cs="Courier New"/>
+          <w:sz w:val="16"/>
+          <w:szCs w:val="16"/>
+        </w:rPr>
+      </w:pPr>
+    </w:p>
+    <w:p>
+      <w:pPr>
+        <w:spacing w:after="0" w:line="240" w:lineRule="auto"/>
+        <w:rPr>
+          <w:rFonts w:ascii="Courier New" w:hAnsi="Courier New" w:cs="Courier New"/>
+          <w:sz w:val="16"/>
+          <w:szCs w:val="16"/>
+        </w:rPr>
+      </w:pPr>
+    </w:p>
+    <w:p>
+      <w:pPr>
+        <w:spacing w:after="0" w:line="240" w:lineRule="auto"/>
+        <w:rPr>
+          <w:rFonts w:ascii="Courier New" w:hAnsi="Courier New" w:cs="Courier New"/>
+          <w:sz w:val="16"/>
+          <w:szCs w:val="16"/>
+        </w:rPr>
+      </w:pPr>
+      <w:proofErr w:type="spellStart"/>
+      <w:r>
+        <w:rPr>
+          <w:rFonts w:ascii="Courier New" w:hAnsi="Courier New" w:cs="Courier New"/>
+          <w:sz w:val="16"/>
+          <w:szCs w:val="16"/>
+        </w:rPr>
+        <w:t>Unrooted</w:t>
+      </w:r>
+      <w:proofErr w:type="spellEnd"/>
+      <w:r>
+        <w:rPr>
+          <w:rFonts w:ascii="Courier New" w:hAnsi="Courier New" w:cs="Courier New"/>
+          <w:sz w:val="16"/>
+          <w:szCs w:val="16"/>
+        </w:rPr>
+        <w:t xml:space="preserve"> tree plotting program version 3.696</w:t>
+      </w:r>
+    </w:p>
+    <w:p>
+      <w:pPr>
+        <w:spacing w:after="0" w:line="240" w:lineRule="auto"/>
+        <w:rPr>
+          <w:rFonts w:ascii="Courier New" w:hAnsi="Courier New" w:cs="Courier New"/>
+          <w:sz w:val="16"/>
+          <w:szCs w:val="16"/>
+        </w:rPr>
+      </w:pPr>
+    </w:p>
+    <w:p>
+      <w:pPr>
+        <w:spacing w:after="0" w:line="240" w:lineRule="auto"/>
+        <w:rPr>
+          <w:rFonts w:ascii="Courier New" w:hAnsi="Courier New" w:cs="Courier New"/>
+          <w:sz w:val="16"/>
+          <w:szCs w:val="16"/>
+        </w:rPr>
+      </w:pPr>
+      <w:r>
+        <w:rPr>
+          <w:rFonts w:ascii="Courier New" w:hAnsi="Courier New" w:cs="Courier New"/>
+          <w:sz w:val="16"/>
+          <w:szCs w:val="16"/>
+        </w:rPr>
+        <w:t xml:space="preserve">Here are the settings: </w:t>
+      </w:r>
+    </w:p>
+    <w:p>
+      <w:pPr>
+        <w:spacing w:after="0" w:line="240" w:lineRule="auto"/>
+        <w:rPr>
+          <w:rFonts w:ascii="Courier New" w:hAnsi="Courier New" w:cs="Courier New"/>
+          <w:sz w:val="16"/>
+          <w:szCs w:val="16"/>
+        </w:rPr>
+      </w:pPr>
+    </w:p>
+    <w:p>
+      <w:pPr>
+        <w:spacing w:after="0" w:line="240" w:lineRule="auto"/>
+        <w:rPr>
+          <w:rFonts w:ascii="Courier New" w:hAnsi="Courier New" w:cs="Courier New"/>
+          <w:sz w:val="16"/>
+          <w:szCs w:val="16"/>
+        </w:rPr>
+      </w:pPr>
+      <w:r>
+        <w:rPr>
+          <w:rFonts w:ascii="Courier New" w:hAnsi="Courier New" w:cs="Courier New"/>
+          <w:sz w:val="16"/>
+          <w:szCs w:val="16"/>
+        </w:rPr>
+        <w:t xml:space="preserve"> </w:t>
+      </w:r>
+      <w:proofErr w:type="gramStart"/>
+      <w:r>
+        <w:rPr>
+          <w:rFonts w:ascii="Courier New" w:hAnsi="Courier New" w:cs="Courier New"/>
+          <w:sz w:val="16"/>
+          <w:szCs w:val="16"/>
+        </w:rPr>
+        <w:t>0  Screen</w:t>
+      </w:r>
+      <w:proofErr w:type="gramEnd"/>
+      <w:r>
+        <w:rPr>
+          <w:rFonts w:ascii="Courier New" w:hAnsi="Courier New" w:cs="Courier New"/>
+          <w:sz w:val="16"/>
+          <w:szCs w:val="16"/>
+        </w:rPr>
+        <w:t xml:space="preserve"> type (IBM PC, ANSI)?  ANSI</w:t>
+      </w:r>
+    </w:p>
+    <w:p>
+      <w:pPr>
+        <w:spacing w:after="0" w:line="240" w:lineRule="auto"/>
+        <w:rPr>
+          <w:rFonts w:ascii="Courier New" w:hAnsi="Courier New" w:cs="Courier New"/>
+          <w:sz w:val="16"/>
+          <w:szCs w:val="16"/>
+        </w:rPr>
+      </w:pPr>
+      <w:r>
+        <w:rPr>
+          <w:rFonts w:ascii="Courier New" w:hAnsi="Courier New" w:cs="Courier New"/>
+          <w:sz w:val="16"/>
+          <w:szCs w:val="16"/>
+        </w:rPr>
+        <w:t xml:space="preserve"> P       Final plotting device:  Postscript printer</w:t>
+      </w:r>
+    </w:p>
+    <w:p>
+      <w:pPr>
+        <w:spacing w:after="0" w:line="240" w:lineRule="auto"/>
+        <w:rPr>
+          <w:rFonts w:ascii="Courier New" w:hAnsi="Courier New" w:cs="Courier New"/>
+          <w:sz w:val="16"/>
+          <w:szCs w:val="16"/>
+        </w:rPr>
+      </w:pPr>
+      <w:r>
+        <w:rPr>
+          <w:rFonts w:ascii="Courier New" w:hAnsi="Courier New" w:cs="Courier New"/>
+          <w:sz w:val="16"/>
+          <w:szCs w:val="16"/>
+        </w:rPr>
+        <w:t xml:space="preserve"> (Preview not available)</w:t>
+      </w:r>
+    </w:p>
+    <w:p>
+      <w:pPr>
+        <w:spacing w:after="0" w:line="240" w:lineRule="auto"/>
+        <w:rPr>
+          <w:rFonts w:ascii="Courier New" w:hAnsi="Courier New" w:cs="Courier New"/>
+          <w:sz w:val="16"/>
+          <w:szCs w:val="16"/>
+        </w:rPr>
+      </w:pPr>
+      <w:r>
+        <w:rPr>
+          <w:rFonts w:ascii="Courier New" w:hAnsi="Courier New" w:cs="Courier New"/>
+          <w:sz w:val="16"/>
+          <w:szCs w:val="16"/>
+        </w:rPr>
+        <w:t xml:space="preserve"> B          Use branch lengths:  Yes</w:t>
+      </w:r>
+    </w:p>
+    <w:p>
+      <w:pPr>
+        <w:spacing w:after="0" w:line="240" w:lineRule="auto"/>
+        <w:rPr>
+          <w:rFonts w:ascii="Courier New" w:hAnsi="Courier New" w:cs="Courier New"/>
+          <w:sz w:val="16"/>
+          <w:szCs w:val="16"/>
+        </w:rPr>
+      </w:pPr>
+      <w:r>
+        <w:rPr>
+          <w:rFonts w:ascii="Courier New" w:hAnsi="Courier New" w:cs="Courier New"/>
+          <w:sz w:val="16"/>
+          <w:szCs w:val="16"/>
+        </w:rPr>
+        <w:t xml:space="preserve"> L             Angle of labels:  branch points to Middle of label</w:t>
+      </w:r>
+    </w:p>
+    <w:p>
+      <w:pPr>
+        <w:spacing w:after="0" w:line="240" w:lineRule="auto"/>
+        <w:rPr>
+          <w:rFonts w:ascii="Courier New" w:hAnsi="Courier New" w:cs="Courier New"/>
+          <w:sz w:val="16"/>
+          <w:szCs w:val="16"/>
+        </w:rPr>
+      </w:pPr>
+      <w:r>
+        <w:rPr>
+          <w:rFonts w:ascii="Courier New" w:hAnsi="Courier New" w:cs="Courier New"/>
+          <w:sz w:val="16"/>
+          <w:szCs w:val="16"/>
+        </w:rPr>
+        <w:lastRenderedPageBreak/>
+        <w:t xml:space="preserve"> R            Rotation of tree:  90.0</w:t>
+      </w:r>
+    </w:p>
+    <w:p>
+      <w:pPr>
+        <w:spacing w:after="0" w:line="240" w:lineRule="auto"/>
+        <w:rPr>
+          <w:rFonts w:ascii="Courier New" w:hAnsi="Courier New" w:cs="Courier New"/>
+          <w:sz w:val="16"/>
+          <w:szCs w:val="16"/>
+        </w:rPr>
+      </w:pPr>
+      <w:r>
+        <w:rPr>
+          <w:rFonts w:ascii="Courier New" w:hAnsi="Courier New" w:cs="Courier New"/>
+          <w:sz w:val="16"/>
+          <w:szCs w:val="16"/>
+        </w:rPr>
+        <w:t xml:space="preserve"> I     </w:t>
+      </w:r>
+      <w:proofErr w:type="gramStart"/>
+      <w:r>
+        <w:rPr>
+          <w:rFonts w:ascii="Courier New" w:hAnsi="Courier New" w:cs="Courier New"/>
+          <w:sz w:val="16"/>
+          <w:szCs w:val="16"/>
+        </w:rPr>
+        <w:t>Iterate</w:t>
+      </w:r>
+      <w:proofErr w:type="gramEnd"/>
+      <w:r>
+        <w:rPr>
+          <w:rFonts w:ascii="Courier New" w:hAnsi="Courier New" w:cs="Courier New"/>
+          <w:sz w:val="16"/>
+          <w:szCs w:val="16"/>
+        </w:rPr>
+        <w:t xml:space="preserve"> to improve tree:  n-Body algorithm</w:t>
+      </w:r>
+    </w:p>
+    <w:p>
+      <w:pPr>
+        <w:spacing w:after="0" w:line="240" w:lineRule="auto"/>
+        <w:rPr>
+          <w:rFonts w:ascii="Courier New" w:hAnsi="Courier New" w:cs="Courier New"/>
+          <w:sz w:val="16"/>
+          <w:szCs w:val="16"/>
+        </w:rPr>
+      </w:pPr>
+      <w:r>
+        <w:rPr>
+          <w:rFonts w:ascii="Courier New" w:hAnsi="Courier New" w:cs="Courier New"/>
+          <w:sz w:val="16"/>
+          <w:szCs w:val="16"/>
+        </w:rPr>
+        <w:t xml:space="preserve"> D  Try to avoid label overlap?  No</w:t>
+      </w:r>
+    </w:p>
+    <w:p>
+      <w:pPr>
+        <w:spacing w:after="0" w:line="240" w:lineRule="auto"/>
+        <w:rPr>
+          <w:rFonts w:ascii="Courier New" w:hAnsi="Courier New" w:cs="Courier New"/>
+          <w:sz w:val="16"/>
+          <w:szCs w:val="16"/>
+        </w:rPr>
+      </w:pPr>
+      <w:r>
+        <w:rPr>
+          <w:rFonts w:ascii="Courier New" w:hAnsi="Courier New" w:cs="Courier New"/>
+          <w:sz w:val="16"/>
+          <w:szCs w:val="16"/>
+        </w:rPr>
+        <w:t xml:space="preserve"> S      Scale of branch length:  Automatically rescaled</w:t>
+      </w:r>
+    </w:p>
+    <w:p>
+      <w:pPr>
+        <w:spacing w:after="0" w:line="240" w:lineRule="auto"/>
+        <w:rPr>
+          <w:rFonts w:ascii="Courier New" w:hAnsi="Courier New" w:cs="Courier New"/>
+          <w:sz w:val="16"/>
+          <w:szCs w:val="16"/>
+        </w:rPr>
+      </w:pPr>
+      <w:r>
+        <w:rPr>
+          <w:rFonts w:ascii="Courier New" w:hAnsi="Courier New" w:cs="Courier New"/>
+          <w:sz w:val="16"/>
+          <w:szCs w:val="16"/>
+        </w:rPr>
+        <w:t xml:space="preserve"> C   Relative character height:  0.3333</w:t>
+      </w:r>
+    </w:p>
+    <w:p>
+      <w:pPr>
+        <w:spacing w:after="0" w:line="240" w:lineRule="auto"/>
+        <w:rPr>
+          <w:rFonts w:ascii="Courier New" w:hAnsi="Courier New" w:cs="Courier New"/>
+          <w:sz w:val="16"/>
+          <w:szCs w:val="16"/>
+        </w:rPr>
+      </w:pPr>
+      <w:r>
+        <w:rPr>
+          <w:rFonts w:ascii="Courier New" w:hAnsi="Courier New" w:cs="Courier New"/>
+          <w:sz w:val="16"/>
+          <w:szCs w:val="16"/>
+        </w:rPr>
+        <w:t xml:space="preserve"> F                        Font:  Times-Roman</w:t>
+      </w:r>
+    </w:p>
+    <w:p>
+      <w:pPr>
+        <w:spacing w:after="0" w:line="240" w:lineRule="auto"/>
+        <w:rPr>
+          <w:rFonts w:ascii="Courier New" w:hAnsi="Courier New" w:cs="Courier New"/>
+          <w:sz w:val="16"/>
+          <w:szCs w:val="16"/>
+        </w:rPr>
+      </w:pPr>
+      <w:r>
+        <w:rPr>
+          <w:rFonts w:ascii="Courier New" w:hAnsi="Courier New" w:cs="Courier New"/>
+          <w:sz w:val="16"/>
+          <w:szCs w:val="16"/>
+        </w:rPr>
+        <w:t xml:space="preserve"> M          Horizontal margins:  1.65 cm</w:t>
+      </w:r>
+    </w:p>
+    <w:p>
+      <w:pPr>
+        <w:spacing w:after="0" w:line="240" w:lineRule="auto"/>
+        <w:rPr>
+          <w:rFonts w:ascii="Courier New" w:hAnsi="Courier New" w:cs="Courier New"/>
+          <w:sz w:val="16"/>
+          <w:szCs w:val="16"/>
+        </w:rPr>
+      </w:pPr>
+      <w:r>
+        <w:rPr>
+          <w:rFonts w:ascii="Courier New" w:hAnsi="Courier New" w:cs="Courier New"/>
+          <w:sz w:val="16"/>
+          <w:szCs w:val="16"/>
+        </w:rPr>
+        <w:t xml:space="preserve"> M            Vertical margins:  2.16 cm</w:t>
+      </w:r>
+    </w:p>
+    <w:p>
+      <w:pPr>
+        <w:spacing w:after="0" w:line="240" w:lineRule="auto"/>
+        <w:rPr>
+          <w:rFonts w:ascii="Courier New" w:hAnsi="Courier New" w:cs="Courier New"/>
+          <w:sz w:val="16"/>
+          <w:szCs w:val="16"/>
+        </w:rPr>
+      </w:pPr>
+      <w:r>
+        <w:rPr>
+          <w:rFonts w:ascii="Courier New" w:hAnsi="Courier New" w:cs="Courier New"/>
+          <w:sz w:val="16"/>
+          <w:szCs w:val="16"/>
+        </w:rPr>
+        <w:t xml:space="preserve"> #           Page size submenu:  one page per tree</w:t>
+      </w:r>
+    </w:p>
+    <w:p>
+      <w:pPr>
+        <w:spacing w:after="0" w:line="240" w:lineRule="auto"/>
+        <w:rPr>
+          <w:rFonts w:ascii="Courier New" w:hAnsi="Courier New" w:cs="Courier New"/>
+          <w:sz w:val="16"/>
+          <w:szCs w:val="16"/>
+        </w:rPr>
+      </w:pPr>
+    </w:p>
+    <w:p>
+      <w:pPr>
+        <w:spacing w:after="0" w:line="240" w:lineRule="auto"/>
+        <w:rPr>
+          <w:rFonts w:ascii="Courier New" w:hAnsi="Courier New" w:cs="Courier New"/>
+          <w:sz w:val="16"/>
+          <w:szCs w:val="16"/>
+        </w:rPr>
+      </w:pPr>
+      <w:r>
+        <w:rPr>
+          <w:rFonts w:ascii="Courier New" w:hAnsi="Courier New" w:cs="Courier New"/>
+          <w:sz w:val="16"/>
+          <w:szCs w:val="16"/>
+        </w:rPr>
+        <w:t xml:space="preserve"> Y to accept these or type the letter for one to change</w:t>
+      </w:r>
+    </w:p>
+    <w:p>
+      <w:pPr>
+        <w:spacing w:after="0" w:line="240" w:lineRule="auto"/>
+        <w:rPr>
+          <w:rFonts w:ascii="Courier New" w:hAnsi="Courier New" w:cs="Courier New"/>
+          <w:sz w:val="16"/>
+          <w:szCs w:val="16"/>
+        </w:rPr>
+      </w:pPr>
+    </w:p>
+    <w:p>
+      <w:pPr>
+        <w:spacing w:after="0" w:line="240" w:lineRule="auto"/>
+        <w:rPr>
+          <w:rFonts w:ascii="Courier New" w:hAnsi="Courier New" w:cs="Courier New"/>
+          <w:sz w:val="16"/>
+          <w:szCs w:val="16"/>
+        </w:rPr>
+      </w:pPr>
+    </w:p>
+    <w:p>
+      <w:pPr>
+        <w:spacing w:after="0" w:line="240" w:lineRule="auto"/>
+        <w:rPr>
+          <w:rFonts w:ascii="Courier New" w:hAnsi="Courier New" w:cs="Courier New"/>
+          <w:sz w:val="16"/>
+          <w:szCs w:val="16"/>
+        </w:rPr>
+      </w:pPr>
+    </w:p>
+    <w:p>
+      <w:pPr>
+        <w:spacing w:after="0" w:line="240" w:lineRule="auto"/>
+        <w:rPr>
+          <w:rFonts w:ascii="Courier New" w:hAnsi="Courier New" w:cs="Courier New"/>
+          <w:sz w:val="16"/>
+          <w:szCs w:val="16"/>
+        </w:rPr>
+      </w:pPr>
+    </w:p>
+    <w:p>
+      <w:pPr>
+        <w:spacing w:after="0" w:line="240" w:lineRule="auto"/>
+        <w:rPr>
+          <w:rFonts w:ascii="Courier New" w:hAnsi="Courier New" w:cs="Courier New"/>
+          <w:sz w:val="16"/>
+          <w:szCs w:val="16"/>
+        </w:rPr>
+      </w:pPr>
+      <w:proofErr w:type="spellStart"/>
+      <w:r>
+        <w:rPr>
+          <w:rFonts w:ascii="Courier New" w:hAnsi="Courier New" w:cs="Courier New"/>
+          <w:sz w:val="16"/>
+          <w:szCs w:val="16"/>
+        </w:rPr>
+        <w:t>Unrooted</w:t>
+      </w:r>
+      <w:proofErr w:type="spellEnd"/>
+      <w:r>
+        <w:rPr>
+          <w:rFonts w:ascii="Courier New" w:hAnsi="Courier New" w:cs="Courier New"/>
+          <w:sz w:val="16"/>
+          <w:szCs w:val="16"/>
+        </w:rPr>
+        <w:t xml:space="preserve"> tree plotting program version 3.696</w:t>
+      </w:r>
+    </w:p>
+    <w:p>
+      <w:pPr>
+        <w:spacing w:after="0" w:line="240" w:lineRule="auto"/>
+        <w:rPr>
+          <w:rFonts w:ascii="Courier New" w:hAnsi="Courier New" w:cs="Courier New"/>
+          <w:sz w:val="16"/>
+          <w:szCs w:val="16"/>
+        </w:rPr>
+      </w:pPr>
+    </w:p>
+    <w:p>
+      <w:pPr>
+        <w:spacing w:after="0" w:line="240" w:lineRule="auto"/>
+        <w:rPr>
+          <w:rFonts w:ascii="Courier New" w:hAnsi="Courier New" w:cs="Courier New"/>
+          <w:sz w:val="16"/>
+          <w:szCs w:val="16"/>
+        </w:rPr>
+      </w:pPr>
+      <w:r>
+        <w:rPr>
+          <w:rFonts w:ascii="Courier New" w:hAnsi="Courier New" w:cs="Courier New"/>
+          <w:sz w:val="16"/>
+          <w:szCs w:val="16"/>
+        </w:rPr>
+        <w:t xml:space="preserve">Here are the settings: </w:t>
+      </w:r>
+    </w:p>
+    <w:p>
+      <w:pPr>
+        <w:spacing w:after="0" w:line="240" w:lineRule="auto"/>
+        <w:rPr>
+          <w:rFonts w:ascii="Courier New" w:hAnsi="Courier New" w:cs="Courier New"/>
+          <w:sz w:val="16"/>
+          <w:szCs w:val="16"/>
+        </w:rPr>
+      </w:pPr>
+    </w:p>
+    <w:p>
+      <w:pPr>
+        <w:spacing w:after="0" w:line="240" w:lineRule="auto"/>
+        <w:rPr>
+          <w:rFonts w:ascii="Courier New" w:hAnsi="Courier New" w:cs="Courier New"/>
+          <w:sz w:val="16"/>
+          <w:szCs w:val="16"/>
+        </w:rPr>
+      </w:pPr>
+      <w:r>
+        <w:rPr>
+          <w:rFonts w:ascii="Courier New" w:hAnsi="Courier New" w:cs="Courier New"/>
+          <w:sz w:val="16"/>
+          <w:szCs w:val="16"/>
+        </w:rPr>
+        <w:t xml:space="preserve"> </w:t>
+      </w:r>
+      <w:proofErr w:type="gramStart"/>
+      <w:r>
+        <w:rPr>
+          <w:rFonts w:ascii="Courier New" w:hAnsi="Courier New" w:cs="Courier New"/>
+          <w:sz w:val="16"/>
+          <w:szCs w:val="16"/>
+        </w:rPr>
+        <w:t>0  Screen</w:t>
+      </w:r>
+      <w:proofErr w:type="gramEnd"/>
+      <w:r>
+        <w:rPr>
+          <w:rFonts w:ascii="Courier New" w:hAnsi="Courier New" w:cs="Courier New"/>
+          <w:sz w:val="16"/>
+          <w:szCs w:val="16"/>
+        </w:rPr>
+        <w:t xml:space="preserve"> type (IBM PC, ANSI)?  ANSI</w:t>
+      </w:r>
+    </w:p>
+    <w:p>
+      <w:pPr>
+        <w:spacing w:after="0" w:line="240" w:lineRule="auto"/>
+        <w:rPr>
+          <w:rFonts w:ascii="Courier New" w:hAnsi="Courier New" w:cs="Courier New"/>
+          <w:sz w:val="16"/>
+          <w:szCs w:val="16"/>
+        </w:rPr>
+      </w:pPr>
+      <w:r>
+        <w:rPr>
+          <w:rFonts w:ascii="Courier New" w:hAnsi="Courier New" w:cs="Courier New"/>
+          <w:sz w:val="16"/>
+          <w:szCs w:val="16"/>
+        </w:rPr>
+        <w:t xml:space="preserve"> P       Final plotting device:  Postscript printer</w:t>
+      </w:r>
+    </w:p>
+    <w:p>
+      <w:pPr>
+        <w:spacing w:after="0" w:line="240" w:lineRule="auto"/>
+        <w:rPr>
+          <w:rFonts w:ascii="Courier New" w:hAnsi="Courier New" w:cs="Courier New"/>
+          <w:sz w:val="16"/>
+          <w:szCs w:val="16"/>
+        </w:rPr>
+      </w:pPr>
+      <w:r>
+        <w:rPr>
+          <w:rFonts w:ascii="Courier New" w:hAnsi="Courier New" w:cs="Courier New"/>
+          <w:sz w:val="16"/>
+          <w:szCs w:val="16"/>
+        </w:rPr>
+        <w:t xml:space="preserve"> (Preview not available)</w:t>
+      </w:r>
+    </w:p>
+    <w:p>
+      <w:pPr>
+        <w:spacing w:after="0" w:line="240" w:lineRule="auto"/>
+        <w:rPr>
+          <w:rFonts w:ascii="Courier New" w:hAnsi="Courier New" w:cs="Courier New"/>
+          <w:sz w:val="16"/>
+          <w:szCs w:val="16"/>
+        </w:rPr>
+      </w:pPr>
+      <w:r>
+        <w:rPr>
+          <w:rFonts w:ascii="Courier New" w:hAnsi="Courier New" w:cs="Courier New"/>
+          <w:sz w:val="16"/>
+          <w:szCs w:val="16"/>
+        </w:rPr>
+        <w:t xml:space="preserve"> B          Use branch lengths:  Yes</w:t>
+      </w:r>
+    </w:p>
+    <w:p>
+      <w:pPr>
+        <w:spacing w:after="0" w:line="240" w:lineRule="auto"/>
+        <w:rPr>
+          <w:rFonts w:ascii="Courier New" w:hAnsi="Courier New" w:cs="Courier New"/>
+          <w:sz w:val="16"/>
+          <w:szCs w:val="16"/>
+        </w:rPr>
+      </w:pPr>
+      <w:r>
+        <w:rPr>
+          <w:rFonts w:ascii="Courier New" w:hAnsi="Courier New" w:cs="Courier New"/>
+          <w:sz w:val="16"/>
+          <w:szCs w:val="16"/>
+        </w:rPr>
+        <w:t xml:space="preserve"> L             Angle of labels:  branch points to Middle of label</w:t>
+      </w:r>
+    </w:p>
+    <w:p>
+      <w:pPr>
+        <w:spacing w:after="0" w:line="240" w:lineRule="auto"/>
+        <w:rPr>
+          <w:rFonts w:ascii="Courier New" w:hAnsi="Courier New" w:cs="Courier New"/>
+          <w:sz w:val="16"/>
+          <w:szCs w:val="16"/>
+        </w:rPr>
+      </w:pPr>
+      <w:r>
+        <w:rPr>
+          <w:rFonts w:ascii="Courier New" w:hAnsi="Courier New" w:cs="Courier New"/>
+          <w:sz w:val="16"/>
+          <w:szCs w:val="16"/>
+        </w:rPr>
+        <w:t xml:space="preserve"> R            Rotation of tree:  90.0</w:t>
+      </w:r>
+    </w:p>
+    <w:p>
+      <w:pPr>
+        <w:spacing w:after="0" w:line="240" w:lineRule="auto"/>
+        <w:rPr>
+          <w:rFonts w:ascii="Courier New" w:hAnsi="Courier New" w:cs="Courier New"/>
+          <w:sz w:val="16"/>
+          <w:szCs w:val="16"/>
+        </w:rPr>
+      </w:pPr>
+      <w:r>
+        <w:rPr>
+          <w:rFonts w:ascii="Courier New" w:hAnsi="Courier New" w:cs="Courier New"/>
+          <w:sz w:val="16"/>
+          <w:szCs w:val="16"/>
+        </w:rPr>
+        <w:t xml:space="preserve"> I     </w:t>
+      </w:r>
+      <w:proofErr w:type="gramStart"/>
+      <w:r>
+        <w:rPr>
+          <w:rFonts w:ascii="Courier New" w:hAnsi="Courier New" w:cs="Courier New"/>
+          <w:sz w:val="16"/>
+          <w:szCs w:val="16"/>
+        </w:rPr>
+        <w:t>Iterate</w:t>
+      </w:r>
+      <w:proofErr w:type="gramEnd"/>
+      <w:r>
+        <w:rPr>
+          <w:rFonts w:ascii="Courier New" w:hAnsi="Courier New" w:cs="Courier New"/>
+          <w:sz w:val="16"/>
+          <w:szCs w:val="16"/>
+        </w:rPr>
+        <w:t xml:space="preserve"> to improve tree:  n-Body algorithm</w:t>
+      </w:r>
+    </w:p>
+    <w:p>
+      <w:pPr>
+        <w:spacing w:after="0" w:line="240" w:lineRule="auto"/>
+        <w:rPr>
+          <w:rFonts w:ascii="Courier New" w:hAnsi="Courier New" w:cs="Courier New"/>
+          <w:sz w:val="16"/>
+          <w:szCs w:val="16"/>
+        </w:rPr>
+      </w:pPr>
+      <w:r>
+        <w:rPr>
+          <w:rFonts w:ascii="Courier New" w:hAnsi="Courier New" w:cs="Courier New"/>
+          <w:sz w:val="16"/>
+          <w:szCs w:val="16"/>
+        </w:rPr>
+        <w:t xml:space="preserve"> D  Try to avoid label overlap?  No</w:t>
+      </w:r>
+    </w:p>
+    <w:p>
+      <w:pPr>
+        <w:spacing w:after="0" w:line="240" w:lineRule="auto"/>
+        <w:rPr>
+          <w:rFonts w:ascii="Courier New" w:hAnsi="Courier New" w:cs="Courier New"/>
+          <w:sz w:val="16"/>
+          <w:szCs w:val="16"/>
+        </w:rPr>
+      </w:pPr>
+      <w:r>
+        <w:rPr>
+          <w:rFonts w:ascii="Courier New" w:hAnsi="Courier New" w:cs="Courier New"/>
+          <w:sz w:val="16"/>
+          <w:szCs w:val="16"/>
+        </w:rPr>
+        <w:t xml:space="preserve"> S      Scale of branch length:  Automatically rescaled</w:t>
+      </w:r>
+    </w:p>
+    <w:p>
+      <w:pPr>
+        <w:spacing w:after="0" w:line="240" w:lineRule="auto"/>
+        <w:rPr>
+          <w:rFonts w:ascii="Courier New" w:hAnsi="Courier New" w:cs="Courier New"/>
+          <w:sz w:val="16"/>
+          <w:szCs w:val="16"/>
+        </w:rPr>
+      </w:pPr>
+      <w:r>
+        <w:rPr>
+          <w:rFonts w:ascii="Courier New" w:hAnsi="Courier New" w:cs="Courier New"/>
+          <w:sz w:val="16"/>
+          <w:szCs w:val="16"/>
+        </w:rPr>
+        <w:t xml:space="preserve"> C   Relative character height:  0.3333</w:t>
+      </w:r>
+    </w:p>
+    <w:p>
+      <w:pPr>
+        <w:spacing w:after="0" w:line="240" w:lineRule="auto"/>
+        <w:rPr>
+          <w:rFonts w:ascii="Courier New" w:hAnsi="Courier New" w:cs="Courier New"/>
+          <w:sz w:val="16"/>
+          <w:szCs w:val="16"/>
+        </w:rPr>
+      </w:pPr>
+      <w:r>
+        <w:rPr>
+          <w:rFonts w:ascii="Courier New" w:hAnsi="Courier New" w:cs="Courier New"/>
+          <w:sz w:val="16"/>
+          <w:szCs w:val="16"/>
+        </w:rPr>
+        <w:t xml:space="preserve"> F                        Font:  Times-Roman</w:t>
+      </w:r>
+    </w:p>
+    <w:p>
+      <w:pPr>
+        <w:spacing w:after="0" w:line="240" w:lineRule="auto"/>
+        <w:rPr>
+          <w:rFonts w:ascii="Courier New" w:hAnsi="Courier New" w:cs="Courier New"/>
+          <w:sz w:val="16"/>
+          <w:szCs w:val="16"/>
+        </w:rPr>
+      </w:pPr>
+      <w:r>
+        <w:rPr>
+          <w:rFonts w:ascii="Courier New" w:hAnsi="Courier New" w:cs="Courier New"/>
+          <w:sz w:val="16"/>
+          <w:szCs w:val="16"/>
+        </w:rPr>
+        <w:t xml:space="preserve"> M          Horizontal margins:  1.65 cm</w:t>
+      </w:r>
+    </w:p>
+    <w:p>
+      <w:pPr>
+        <w:spacing w:after="0" w:line="240" w:lineRule="auto"/>
+        <w:rPr>
+          <w:rFonts w:ascii="Courier New" w:hAnsi="Courier New" w:cs="Courier New"/>
+          <w:sz w:val="16"/>
+          <w:szCs w:val="16"/>
+        </w:rPr>
+      </w:pPr>
+      <w:r>
+        <w:rPr>
+          <w:rFonts w:ascii="Courier New" w:hAnsi="Courier New" w:cs="Courier New"/>
+          <w:sz w:val="16"/>
+          <w:szCs w:val="16"/>
+        </w:rPr>
+        <w:t xml:space="preserve"> M            Vertical margins:  2.16 cm</w:t>
+      </w:r>
+    </w:p>
+    <w:p>
+      <w:pPr>
+        <w:spacing w:after="0" w:line="240" w:lineRule="auto"/>
+        <w:rPr>
+          <w:rFonts w:ascii="Courier New" w:hAnsi="Courier New" w:cs="Courier New"/>
+          <w:sz w:val="16"/>
+          <w:szCs w:val="16"/>
+        </w:rPr>
+      </w:pPr>
+      <w:r>
+        <w:rPr>
+          <w:rFonts w:ascii="Courier New" w:hAnsi="Courier New" w:cs="Courier New"/>
+          <w:sz w:val="16"/>
+          <w:szCs w:val="16"/>
+        </w:rPr>
+        <w:t xml:space="preserve"> #           Page size submenu:  one page per tree</w:t>
+      </w:r>
+    </w:p>
+    <w:p>
+      <w:pPr>
+        <w:spacing w:after="0" w:line="240" w:lineRule="auto"/>
+        <w:rPr>
+          <w:rFonts w:ascii="Courier New" w:hAnsi="Courier New" w:cs="Courier New"/>
+          <w:sz w:val="16"/>
+          <w:szCs w:val="16"/>
+        </w:rPr>
+      </w:pPr>
+    </w:p>
+    <w:p>
+      <w:pPr>
+        <w:spacing w:after="0" w:line="240" w:lineRule="auto"/>
+        <w:rPr>
+          <w:rFonts w:ascii="Courier New" w:hAnsi="Courier New" w:cs="Courier New"/>
+          <w:sz w:val="16"/>
+          <w:szCs w:val="16"/>
+        </w:rPr>
+      </w:pPr>
+      <w:r>
+        <w:rPr>
+          <w:rFonts w:ascii="Courier New" w:hAnsi="Courier New" w:cs="Courier New"/>
+          <w:sz w:val="16"/>
+          <w:szCs w:val="16"/>
+        </w:rPr>
+        <w:t xml:space="preserve"> Y to accept these or type the letter for one to change</w:t>
+      </w:r>
+    </w:p>
+    <w:p>
+      <w:pPr>
+        <w:spacing w:after="0" w:line="240" w:lineRule="auto"/>
+        <w:rPr>
+          <w:rFonts w:ascii="Courier New" w:hAnsi="Courier New" w:cs="Courier New"/>
+          <w:sz w:val="16"/>
+          <w:szCs w:val="16"/>
+        </w:rPr>
+      </w:pPr>
+    </w:p>
+    <w:p>
+      <w:pPr>
+        <w:spacing w:after="0" w:line="240" w:lineRule="auto"/>
+        <w:rPr>
+          <w:rFonts w:ascii="Courier New" w:hAnsi="Courier New" w:cs="Courier New"/>
+          <w:sz w:val="16"/>
+          <w:szCs w:val="16"/>
+        </w:rPr>
+      </w:pPr>
+      <w:r>
+        <w:rPr>
+          <w:rFonts w:ascii="Courier New" w:hAnsi="Courier New" w:cs="Courier New"/>
+          <w:sz w:val="16"/>
+          <w:szCs w:val="16"/>
+        </w:rPr>
+        <w:t xml:space="preserve">Writing plot </w:t>
+      </w:r>
+      <w:proofErr w:type="gramStart"/>
+      <w:r>
+        <w:rPr>
+          <w:rFonts w:ascii="Courier New" w:hAnsi="Courier New" w:cs="Courier New"/>
+          <w:sz w:val="16"/>
+          <w:szCs w:val="16"/>
+        </w:rPr>
+        <w:t>file ...</w:t>
+      </w:r>
+      <w:proofErr w:type="gramEnd"/>
+    </w:p>
+    <w:p>
+      <w:pPr>
+        <w:spacing w:after="0" w:line="240" w:lineRule="auto"/>
+        <w:rPr>
+          <w:rFonts w:ascii="Courier New" w:hAnsi="Courier New" w:cs="Courier New"/>
+          <w:sz w:val="16"/>
+          <w:szCs w:val="16"/>
+        </w:rPr>
+      </w:pPr>
+    </w:p>
+    <w:p>
+      <w:pPr>
+        <w:spacing w:after="0" w:line="240" w:lineRule="auto"/>
+        <w:rPr>
+          <w:rFonts w:ascii="Courier New" w:hAnsi="Courier New" w:cs="Courier New"/>
+          <w:sz w:val="16"/>
+          <w:szCs w:val="16"/>
+        </w:rPr>
+      </w:pPr>
+      <w:r>
+        <w:rPr>
+          <w:rFonts w:ascii="Courier New" w:hAnsi="Courier New" w:cs="Courier New"/>
+          <w:sz w:val="16"/>
+          <w:szCs w:val="16"/>
+        </w:rPr>
+        <w:t>Plot written to file "</w:t>
+      </w:r>
+      <w:proofErr w:type="spellStart"/>
+      <w:r>
+        <w:rPr>
+          <w:rFonts w:ascii="Courier New" w:hAnsi="Courier New" w:cs="Courier New"/>
+          <w:color w:val="FF0000"/>
+          <w:sz w:val="16"/>
+          <w:szCs w:val="16"/>
+        </w:rPr>
+        <w:t>plotfile</w:t>
+      </w:r>
+      <w:proofErr w:type="spellEnd"/>
+      <w:r>
+        <w:rPr>
+          <w:rFonts w:ascii="Courier New" w:hAnsi="Courier New" w:cs="Courier New"/>
+          <w:sz w:val="16"/>
+          <w:szCs w:val="16"/>
+        </w:rPr>
+        <w:t>"</w:t>
+      </w:r>
+    </w:p>
+    <w:p>
+      <w:pPr>
+        <w:spacing w:after="0" w:line="240" w:lineRule="auto"/>
+        <w:rPr>
+          <w:rFonts w:ascii="Courier New" w:hAnsi="Courier New" w:cs="Courier New"/>
+          <w:sz w:val="16"/>
+          <w:szCs w:val="16"/>
+        </w:rPr>
+      </w:pPr>
+    </w:p>
+    <w:p>
+      <w:pPr>
+        <w:spacing w:after="0" w:line="240" w:lineRule="auto"/>
+        <w:rPr>
+          <w:rFonts w:ascii="Courier New" w:hAnsi="Courier New" w:cs="Courier New"/>
+          <w:sz w:val="16"/>
+          <w:szCs w:val="16"/>
+        </w:rPr>
+      </w:pPr>
+      <w:proofErr w:type="gramStart"/>
+      <w:r>
+        <w:rPr>
+          <w:rFonts w:ascii="Courier New" w:hAnsi="Courier New" w:cs="Courier New"/>
+          <w:sz w:val="16"/>
+          <w:szCs w:val="16"/>
+        </w:rPr>
+        <w:t>Done.</w:t>
+      </w:r>
+      <w:proofErr w:type="gramEnd"/>
+    </w:p>
+    <w:p>
+      <w:pPr>
+        <w:spacing w:after="0" w:line="240" w:lineRule="auto"/>
+        <w:rPr>
+          <w:rFonts w:ascii="Courier New" w:hAnsi="Courier New" w:cs="Courier New"/>
+          <w:sz w:val="16"/>
+          <w:szCs w:val="16"/>
+        </w:rPr>
+      </w:pPr>
+    </w:p>
+    <w:p>
+      <w:pPr>
+        <w:spacing w:after="0" w:line="240" w:lineRule="auto"/>
+        <w:rPr>
+          <w:rFonts w:ascii="Courier New" w:hAnsi="Courier New" w:cs="Courier New"/>
+          <w:sz w:val="16"/>
+          <w:szCs w:val="16"/>
+        </w:rPr>
+      </w:pPr>
+      <w:r>
+        <w:rPr>
+          <w:noProof/>
+        </w:rPr>
+        <w:drawing>
+          <wp:inline distT="0" distB="0" distL="0" distR="0" wp14:anchorId="3B873CD3" wp14:editId="4E353D99">
+            <wp:extent cx="5657850" cy="1943100"/>
+            <wp:effectExtent l="0" t="0" r="0" b="0"/>
+            <wp:docPr id="7" name="Picture 7"/>
+            <wp:cNvGraphicFramePr>
+              <a:graphicFrameLocks xmlns:a="http://schemas.openxmlformats.org/drawingml/2006/main" noChangeAspect="1"/>
+            </wp:cNvGraphicFramePr>
+            <a:graphic xmlns:a="http://schemas.openxmlformats.org/drawingml/2006/main">
+              <a:graphicData uri="http://schemas.openxmlformats.org/drawingml/2006/picture">
+                <pic:pic xmlns:pic="http://schemas.openxmlformats.org/drawingml/2006/picture">
+                  <pic:nvPicPr>
+                    <pic:cNvPr id="0" name=""/>
+                    <pic:cNvPicPr/>
+                  </pic:nvPicPr>
+                  <pic:blipFill>
+                    <a:blip r:embed="rId21"/>
+                    <a:stretch>
+                      <a:fillRect/>
+                    </a:stretch>
+                  </pic:blipFill>
+                  <pic:spPr>
+                    <a:xfrm>
+                      <a:off x="0" y="0"/>
+                      <a:ext cx="5657850" cy="1943100"/>
+                    </a:xfrm>
+                    <a:prstGeom prst="rect">
+                      <a:avLst/>
+                    </a:prstGeom>
+                  </pic:spPr>
+                </pic:pic>
+              </a:graphicData>
+            </a:graphic>
+          </wp:inline>
+        </w:drawing>
+      </w:r>
+    </w:p>
+    <w:p>
+      <w:pPr>
+        <w:spacing w:after="0" w:line="240" w:lineRule="auto"/>
+        <w:rPr>
+          <w:rFonts w:ascii="Courier New" w:hAnsi="Courier New" w:cs="Courier New"/>
+          <w:sz w:val="16"/>
+          <w:szCs w:val="16"/>
+        </w:rPr>
+      </w:pPr>
+    </w:p>
+    <w:p>
+      <w:pPr>
+        <w:keepNext/>
+        <w:spacing w:after="0" w:line="240" w:lineRule="auto"/>
+        <w:rPr>
+          <w:rFonts w:ascii="Courier New" w:hAnsi="Courier New" w:cs="Courier New"/>
+          <w:sz w:val="16"/>
+          <w:szCs w:val="16"/>
+        </w:rPr>
+      </w:pPr>
+      <w:r>
+        <w:rPr>
+          <w:rFonts w:ascii="Courier New" w:hAnsi="Courier New" w:cs="Courier New"/>
+          <w:sz w:val="16"/>
+          <w:szCs w:val="16"/>
+        </w:rPr>
+        <w:lastRenderedPageBreak/>
+        <w:t>train.jpg</w:t>
+      </w:r>
+    </w:p>
+    <w:p>
+      <w:pPr>
+        <w:spacing w:after="0" w:line="240" w:lineRule="auto"/>
+        <w:rPr>
+          <w:rFonts w:ascii="Courier New" w:hAnsi="Courier New" w:cs="Courier New"/>
+          <w:sz w:val="16"/>
+          <w:szCs w:val="16"/>
+        </w:rPr>
+      </w:pPr>
+      <w:r>
+        <w:rPr>
+          <w:noProof/>
+        </w:rPr>
+        <w:drawing>
+          <wp:inline distT="0" distB="0" distL="0" distR="0" wp14:anchorId="25556591" wp14:editId="4A40C46F">
+            <wp:extent cx="5943600" cy="4540885"/>
+            <wp:effectExtent l="0" t="0" r="0" b="0"/>
+            <wp:docPr id="8" name="Picture 8"/>
+            <wp:cNvGraphicFramePr>
+              <a:graphicFrameLocks xmlns:a="http://schemas.openxmlformats.org/drawingml/2006/main" noChangeAspect="1"/>
+            </wp:cNvGraphicFramePr>
+            <a:graphic xmlns:a="http://schemas.openxmlformats.org/drawingml/2006/main">
+              <a:graphicData uri="http://schemas.openxmlformats.org/drawingml/2006/picture">
+                <pic:pic xmlns:pic="http://schemas.openxmlformats.org/drawingml/2006/picture">
+                  <pic:nvPicPr>
+                    <pic:cNvPr id="0" name=""/>
+                    <pic:cNvPicPr/>
+                  </pic:nvPicPr>
+                  <pic:blipFill>
+                    <a:blip r:embed="rId22"/>
+                    <a:stretch>
+                      <a:fillRect/>
+                    </a:stretch>
+                  </pic:blipFill>
+                  <pic:spPr>
+                    <a:xfrm>
+                      <a:off x="0" y="0"/>
+                      <a:ext cx="5943600" cy="4540885"/>
+                    </a:xfrm>
+                    <a:prstGeom prst="rect">
+                      <a:avLst/>
+                    </a:prstGeom>
+                  </pic:spPr>
+                </pic:pic>
+              </a:graphicData>
+            </a:graphic>
+          </wp:inline>
+        </w:drawing>
+      </w:r>
+    </w:p>
+    <w:p>
+      <w:pPr>
+        <w:spacing w:after="0" w:line="240" w:lineRule="auto"/>
+        <w:rPr>
+          <w:rFonts w:ascii="Courier New" w:hAnsi="Courier New" w:cs="Courier New"/>
+          <w:sz w:val="16"/>
+          <w:szCs w:val="16"/>
+        </w:rPr>
+      </w:pPr>
+    </w:p>
+    <w:p>
+      <w:pPr>
+        <w:rPr>
+          <w:rFonts w:ascii="Courier New" w:hAnsi="Courier New" w:cs="Courier New"/>
+          <w:sz w:val="16"/>
+          <w:szCs w:val="16"/>
+        </w:rPr>
+      </w:pPr>
+      <w:r>
+        <w:rPr>
+          <w:rFonts w:ascii="Courier New" w:hAnsi="Courier New" w:cs="Courier New"/>
+          <w:sz w:val="16"/>
+          <w:szCs w:val="16"/>
+        </w:rPr>
+        <w:br w:type="page"/>
+      </w:r>
+    </w:p>
+    <w:p>
+      <w:pPr>
+        <w:spacing w:after="0" w:line="240" w:lineRule="auto"/>
+        <w:rPr>
+          <w:rFonts w:ascii="Courier New" w:hAnsi="Courier New" w:cs="Courier New"/>
+          <w:sz w:val="16"/>
+          <w:szCs w:val="16"/>
+        </w:rPr>
+      </w:pPr>
+      <w:r>
+        <w:rPr>
+          <w:rFonts w:ascii="Courier New" w:hAnsi="Courier New" w:cs="Courier New"/>
+          <w:sz w:val="16"/>
+          <w:szCs w:val="16"/>
+        </w:rPr>
+        <w:lastRenderedPageBreak/>
+        <w:t>train.ps</w:t>
+      </w:r>
+    </w:p>
+    <w:p>
+      <w:pPr>
+        <w:spacing w:after="0" w:line="240" w:lineRule="auto"/>
+        <w:rPr>
+          <w:rFonts w:ascii="Courier New" w:hAnsi="Courier New" w:cs="Courier New"/>
+          <w:sz w:val="16"/>
+          <w:szCs w:val="16"/>
+        </w:rPr>
+      </w:pPr>
+    </w:p>
+    <w:p>
+      <w:pPr>
+        <w:spacing w:after="0" w:line="240" w:lineRule="auto"/>
+        <w:rPr>
+          <w:rFonts w:ascii="Courier New" w:hAnsi="Courier New" w:cs="Courier New"/>
+          <w:sz w:val="16"/>
+          <w:szCs w:val="16"/>
+        </w:rPr>
+      </w:pPr>
+      <w:proofErr w:type="spellStart"/>
+      <w:proofErr w:type="gramStart"/>
+      <w:r>
+        <w:rPr>
+          <w:rFonts w:ascii="Courier New" w:hAnsi="Courier New" w:cs="Courier New"/>
+          <w:sz w:val="16"/>
+          <w:szCs w:val="16"/>
+        </w:rPr>
+        <w:t>gv</w:t>
+      </w:r>
+      <w:proofErr w:type="spellEnd"/>
+      <w:proofErr w:type="gramEnd"/>
+      <w:r>
+        <w:rPr>
+          <w:rFonts w:ascii="Courier New" w:hAnsi="Courier New" w:cs="Courier New"/>
+          <w:sz w:val="16"/>
+          <w:szCs w:val="16"/>
+        </w:rPr>
+        <w:t xml:space="preserve"> train.ps</w:t>
+      </w:r>
+    </w:p>
+    <w:p>
+      <w:pPr>
+        <w:spacing w:after="0" w:line="240" w:lineRule="auto"/>
+        <w:rPr>
+          <w:rFonts w:ascii="Courier New" w:hAnsi="Courier New" w:cs="Courier New"/>
+          <w:sz w:val="16"/>
+          <w:szCs w:val="16"/>
+        </w:rPr>
+      </w:pPr>
+      <w:r>
+        <w:rPr>
+          <w:noProof/>
+        </w:rPr>
+        <w:drawing>
+          <wp:inline distT="0" distB="0" distL="0" distR="0" wp14:anchorId="39E7E987" wp14:editId="63882D4F">
+            <wp:extent cx="5943600" cy="4117975"/>
+            <wp:effectExtent l="0" t="0" r="0" b="0"/>
+            <wp:docPr id="9" name="Picture 9"/>
+            <wp:cNvGraphicFramePr>
+              <a:graphicFrameLocks xmlns:a="http://schemas.openxmlformats.org/drawingml/2006/main" noChangeAspect="1"/>
+            </wp:cNvGraphicFramePr>
+            <a:graphic xmlns:a="http://schemas.openxmlformats.org/drawingml/2006/main">
+              <a:graphicData uri="http://schemas.openxmlformats.org/drawingml/2006/picture">
+                <pic:pic xmlns:pic="http://schemas.openxmlformats.org/drawingml/2006/picture">
+                  <pic:nvPicPr>
+                    <pic:cNvPr id="0" name=""/>
+                    <pic:cNvPicPr/>
+                  </pic:nvPicPr>
+                  <pic:blipFill>
+                    <a:blip r:embed="rId23"/>
+                    <a:stretch>
+                      <a:fillRect/>
+                    </a:stretch>
+                  </pic:blipFill>
+                  <pic:spPr>
+                    <a:xfrm>
+                      <a:off x="0" y="0"/>
+                      <a:ext cx="5943600" cy="4117975"/>
+                    </a:xfrm>
+                    <a:prstGeom prst="rect">
+                      <a:avLst/>
+                    </a:prstGeom>
+                  </pic:spPr>
+                </pic:pic>
+              </a:graphicData>
+            </a:graphic>
+          </wp:inline>
+        </w:drawing>
+      </w:r>
+    </w:p>
+    <w:p>
+      <w:pPr>
+        <w:spacing w:after="0" w:line="240" w:lineRule="auto"/>
+        <w:rPr>
+          <w:rFonts w:ascii="Courier New" w:hAnsi="Courier New" w:cs="Courier New"/>
+          <w:sz w:val="16"/>
+          <w:szCs w:val="16"/>
+        </w:rPr>
+      </w:pPr>
+    </w:p>
+    <w:p>
+      <w:pPr>
+        <w:rPr>
+          <w:rFonts w:ascii="Courier New" w:hAnsi="Courier New" w:cs="Courier New"/>
+          <w:sz w:val="16"/>
+          <w:szCs w:val="16"/>
+        </w:rPr>
+      </w:pPr>
+      <w:r>
+        <w:rPr>
+          <w:rFonts w:ascii="Courier New" w:hAnsi="Courier New" w:cs="Courier New"/>
+          <w:sz w:val="16"/>
+          <w:szCs w:val="16"/>
+        </w:rPr>
+        <w:br w:type="page"/>
+      </w:r>
+    </w:p>
+    <w:p>
+      <w:pPr>
+        <w:spacing w:after="0" w:line="240" w:lineRule="auto"/>
+        <w:rPr>
+          <w:rFonts w:ascii="Courier New" w:hAnsi="Courier New" w:cs="Courier New"/>
+          <w:sz w:val="16"/>
+          <w:szCs w:val="16"/>
+        </w:rPr>
+      </w:pPr>
+      <w:r>
+        <w:rPr>
+          <w:noProof/>
+        </w:rPr>
+        <w:lastRenderedPageBreak/>
+        <w:drawing>
+          <wp:inline distT="0" distB="0" distL="0" distR="0" wp14:anchorId="73D295B5" wp14:editId="70C62D53">
+            <wp:extent cx="5791200" cy="4400550"/>
+            <wp:effectExtent l="0" t="0" r="0" b="0"/>
+            <wp:docPr id="10" name="Picture 10"/>
+            <wp:cNvGraphicFramePr>
+              <a:graphicFrameLocks xmlns:a="http://schemas.openxmlformats.org/drawingml/2006/main" noChangeAspect="1"/>
+            </wp:cNvGraphicFramePr>
+            <a:graphic xmlns:a="http://schemas.openxmlformats.org/drawingml/2006/main">
+              <a:graphicData uri="http://schemas.openxmlformats.org/drawingml/2006/picture">
+                <pic:pic xmlns:pic="http://schemas.openxmlformats.org/drawingml/2006/picture">
+                  <pic:nvPicPr>
+                    <pic:cNvPr id="0" name=""/>
+                    <pic:cNvPicPr/>
+                  </pic:nvPicPr>
+                  <pic:blipFill>
+                    <a:blip r:embed="rId24"/>
+                    <a:stretch>
+                      <a:fillRect/>
+                    </a:stretch>
+                  </pic:blipFill>
+                  <pic:spPr>
+                    <a:xfrm>
+                      <a:off x="0" y="0"/>
+                      <a:ext cx="5791200" cy="4400550"/>
+                    </a:xfrm>
+                    <a:prstGeom prst="rect">
+                      <a:avLst/>
+                    </a:prstGeom>
+                  </pic:spPr>
+                </pic:pic>
+              </a:graphicData>
+            </a:graphic>
+          </wp:inline>
+        </w:drawing>
+      </w:r>
+    </w:p>
+    <w:p>
+      <w:pPr>
+        <w:spacing w:after="0" w:line="240" w:lineRule="auto"/>
+        <w:rPr>
+          <w:rFonts w:ascii="Courier New" w:hAnsi="Courier New" w:cs="Courier New"/>
+          <w:sz w:val="16"/>
+          <w:szCs w:val="16"/>
+        </w:rPr>
+      </w:pPr>
+    </w:p>
+    <w:p>
+      <w:pPr>
+        <w:spacing w:after="0" w:line="240" w:lineRule="auto"/>
+        <w:rPr>
+          <w:rFonts w:ascii="Courier New" w:hAnsi="Courier New" w:cs="Courier New"/>
+          <w:sz w:val="16"/>
+          <w:szCs w:val="16"/>
+        </w:rPr>
+      </w:pPr>
+      <w:r>
+        <w:rPr>
+          <w:rFonts w:ascii="Courier New" w:hAnsi="Courier New" w:cs="Courier New"/>
+          <w:sz w:val="16"/>
+          <w:szCs w:val="16"/>
+        </w:rPr>
+        <w:t>Firefox freezes on CentOS with 300+MB HTML file.  Transfer to Windows and view in Chrome.</w:t>
+      </w:r>
+    </w:p>
+    <w:p>
+      <w:pPr>
+        <w:spacing w:after="0" w:line="240" w:lineRule="auto"/>
+        <w:rPr>
+          <w:rFonts w:ascii="Courier New" w:hAnsi="Courier New" w:cs="Courier New"/>
+          <w:sz w:val="16"/>
+          <w:szCs w:val="16"/>
+        </w:rPr>
+      </w:pPr>
+    </w:p>
+    <w:p>
+      <w:pPr>
+        <w:spacing w:after="0" w:line="240" w:lineRule="auto"/>
+        <w:rPr>
+          <w:rFonts w:ascii="Courier New" w:hAnsi="Courier New" w:cs="Courier New"/>
+          <w:sz w:val="16"/>
+          <w:szCs w:val="16"/>
+        </w:rPr>
+      </w:pPr>
+      <w:r>
+        <w:rPr>
+          <w:noProof/>
+        </w:rPr>
+        <w:drawing>
+          <wp:inline distT="0" distB="0" distL="0" distR="0" wp14:anchorId="359DE86F" wp14:editId="66278CEF">
+            <wp:extent cx="5943600" cy="3841115"/>
+            <wp:effectExtent l="0" t="0" r="0" b="6985"/>
+            <wp:docPr id="11" name="Picture 11"/>
+            <wp:cNvGraphicFramePr>
+              <a:graphicFrameLocks xmlns:a="http://schemas.openxmlformats.org/drawingml/2006/main" noChangeAspect="1"/>
+            </wp:cNvGraphicFramePr>
+            <a:graphic xmlns:a="http://schemas.openxmlformats.org/drawingml/2006/main">
+              <a:graphicData uri="http://schemas.openxmlformats.org/drawingml/2006/picture">
+                <pic:pic xmlns:pic="http://schemas.openxmlformats.org/drawingml/2006/picture">
+                  <pic:nvPicPr>
+                    <pic:cNvPr id="0" name=""/>
+                    <pic:cNvPicPr/>
+                  </pic:nvPicPr>
+                  <pic:blipFill>
+                    <a:blip r:embed="rId25"/>
+                    <a:stretch>
+                      <a:fillRect/>
+                    </a:stretch>
+                  </pic:blipFill>
+                  <pic:spPr>
+                    <a:xfrm>
+                      <a:off x="0" y="0"/>
+                      <a:ext cx="5943600" cy="3841115"/>
+                    </a:xfrm>
+                    <a:prstGeom prst="rect">
+                      <a:avLst/>
+                    </a:prstGeom>
+                  </pic:spPr>
+                </pic:pic>
+              </a:graphicData>
+            </a:graphic>
+          </wp:inline>
+        </w:drawing>
+      </w:r>
+    </w:p>
+    <w:p>
+      <w:pPr>
+        <w:spacing w:after="0" w:line="240" w:lineRule="auto"/>
+        <w:rPr>
+          <w:rFonts w:ascii="Courier New" w:hAnsi="Courier New" w:cs="Courier New"/>
+          <w:sz w:val="16"/>
+          <w:szCs w:val="16"/>
+        </w:rPr>
+      </w:pPr>
+      <w:r>
+        <w:rPr>
+          <w:noProof/>
+        </w:rPr>
+        <w:lastRenderedPageBreak/>
+        <w:drawing>
+          <wp:inline distT="0" distB="0" distL="0" distR="0" wp14:anchorId="7D64A742" wp14:editId="3446CCC4">
+            <wp:extent cx="5800725" cy="5105400"/>
+            <wp:effectExtent l="0" t="0" r="9525" b="0"/>
+            <wp:docPr id="12" name="Picture 12"/>
+            <wp:cNvGraphicFramePr>
+              <a:graphicFrameLocks xmlns:a="http://schemas.openxmlformats.org/drawingml/2006/main" noChangeAspect="1"/>
+            </wp:cNvGraphicFramePr>
+            <a:graphic xmlns:a="http://schemas.openxmlformats.org/drawingml/2006/main">
+              <a:graphicData uri="http://schemas.openxmlformats.org/drawingml/2006/picture">
+                <pic:pic xmlns:pic="http://schemas.openxmlformats.org/drawingml/2006/picture">
+                  <pic:nvPicPr>
+                    <pic:cNvPr id="0" name=""/>
+                    <pic:cNvPicPr/>
+                  </pic:nvPicPr>
+                  <pic:blipFill>
+                    <a:blip r:embed="rId26"/>
+                    <a:stretch>
+                      <a:fillRect/>
+                    </a:stretch>
+                  </pic:blipFill>
+                  <pic:spPr>
+                    <a:xfrm>
+                      <a:off x="0" y="0"/>
+                      <a:ext cx="5800725" cy="5105400"/>
+                    </a:xfrm>
+                    <a:prstGeom prst="rect">
+                      <a:avLst/>
+                    </a:prstGeom>
+                  </pic:spPr>
+                </pic:pic>
+              </a:graphicData>
+            </a:graphic>
+          </wp:inline>
+        </w:drawing>
+      </w:r>
+    </w:p>
+    <w:p>
+      <w:pPr>
+        <w:spacing w:after="0" w:line="240" w:lineRule="auto"/>
+        <w:rPr>
+          <w:rFonts w:ascii="Courier New" w:hAnsi="Courier New" w:cs="Courier New"/>
+          <w:sz w:val="16"/>
+          <w:szCs w:val="16"/>
+        </w:rPr>
+      </w:pPr>
+      <w:r>
+        <w:rPr>
+          <w:noProof/>
+        </w:rPr>
+        <w:lastRenderedPageBreak/>
+        <w:drawing>
+          <wp:inline distT="0" distB="0" distL="0" distR="0" wp14:anchorId="4B2C70AB" wp14:editId="1211BB6A">
+            <wp:extent cx="5619750" cy="4638675"/>
+            <wp:effectExtent l="0" t="0" r="0" b="9525"/>
+            <wp:docPr id="13" name="Picture 13"/>
+            <wp:cNvGraphicFramePr>
+              <a:graphicFrameLocks xmlns:a="http://schemas.openxmlformats.org/drawingml/2006/main" noChangeAspect="1"/>
+            </wp:cNvGraphicFramePr>
+            <a:graphic xmlns:a="http://schemas.openxmlformats.org/drawingml/2006/main">
+              <a:graphicData uri="http://schemas.openxmlformats.org/drawingml/2006/picture">
+                <pic:pic xmlns:pic="http://schemas.openxmlformats.org/drawingml/2006/picture">
+                  <pic:nvPicPr>
+                    <pic:cNvPr id="0" name=""/>
+                    <pic:cNvPicPr/>
+                  </pic:nvPicPr>
+                  <pic:blipFill>
+                    <a:blip r:embed="rId27"/>
+                    <a:stretch>
+                      <a:fillRect/>
+                    </a:stretch>
+                  </pic:blipFill>
+                  <pic:spPr>
+                    <a:xfrm>
+                      <a:off x="0" y="0"/>
+                      <a:ext cx="5619750" cy="4638675"/>
+                    </a:xfrm>
+                    <a:prstGeom prst="rect">
+                      <a:avLst/>
+                    </a:prstGeom>
+                  </pic:spPr>
+                </pic:pic>
+              </a:graphicData>
+            </a:graphic>
+          </wp:inline>
+        </w:drawing>
+      </w:r>
+    </w:p>
+    <w:p>
+      <w:pPr>
+        <w:spacing w:after="0" w:line="240" w:lineRule="auto"/>
+        <w:rPr>
+          <w:rFonts w:ascii="Courier New" w:hAnsi="Courier New" w:cs="Courier New"/>
+          <w:sz w:val="16"/>
+          <w:szCs w:val="16"/>
+        </w:rPr>
+      </w:pPr>
+    </w:p>
+    <w:p>
+      <w:pPr>
+        <w:spacing w:after="0" w:line="240" w:lineRule="auto"/>
+        <w:rPr>
+          <w:rFonts w:ascii="Courier New" w:hAnsi="Courier New" w:cs="Courier New"/>
+          <w:sz w:val="16"/>
+          <w:szCs w:val="16"/>
+        </w:rPr>
+      </w:pPr>
+      <w:r>
+        <w:rPr>
+          <w:noProof/>
+        </w:rPr>
+        <w:drawing>
+          <wp:inline distT="0" distB="0" distL="0" distR="0" wp14:anchorId="5EC28C96" wp14:editId="689846A8">
+            <wp:extent cx="5715000" cy="2438400"/>
+            <wp:effectExtent l="0" t="0" r="0" b="0"/>
+            <wp:docPr id="14" name="Picture 14"/>
+            <wp:cNvGraphicFramePr>
+              <a:graphicFrameLocks xmlns:a="http://schemas.openxmlformats.org/drawingml/2006/main" noChangeAspect="1"/>
+            </wp:cNvGraphicFramePr>
+            <a:graphic xmlns:a="http://schemas.openxmlformats.org/drawingml/2006/main">
+              <a:graphicData uri="http://schemas.openxmlformats.org/drawingml/2006/picture">
+                <pic:pic xmlns:pic="http://schemas.openxmlformats.org/drawingml/2006/picture">
+                  <pic:nvPicPr>
+                    <pic:cNvPr id="0" name=""/>
+                    <pic:cNvPicPr/>
+                  </pic:nvPicPr>
+                  <pic:blipFill>
+                    <a:blip r:embed="rId28"/>
+                    <a:stretch>
+                      <a:fillRect/>
+                    </a:stretch>
+                  </pic:blipFill>
+                  <pic:spPr>
+                    <a:xfrm>
+                      <a:off x="0" y="0"/>
+                      <a:ext cx="5715000" cy="2438400"/>
+                    </a:xfrm>
+                    <a:prstGeom prst="rect">
+                      <a:avLst/>
+                    </a:prstGeom>
+                  </pic:spPr>
+                </pic:pic>
+              </a:graphicData>
+            </a:graphic>
+          </wp:inline>
+        </w:drawing>
+      </w:r>
+    </w:p>
+    <w:p>
+      <w:pPr>
+        <w:spacing w:after="0" w:line="240" w:lineRule="auto"/>
+        <w:rPr>
+          <w:rFonts w:ascii="Courier New" w:hAnsi="Courier New" w:cs="Courier New"/>
+          <w:sz w:val="16"/>
+          <w:szCs w:val="16"/>
+        </w:rPr>
+      </w:pPr>
+      <w:r>
+        <w:rPr>
+          <w:noProof/>
+        </w:rPr>
+        <w:lastRenderedPageBreak/>
+        <w:drawing>
+          <wp:inline distT="0" distB="0" distL="0" distR="0" wp14:anchorId="2460AB0E" wp14:editId="28485E72">
+            <wp:extent cx="5572125" cy="5133975"/>
+            <wp:effectExtent l="0" t="0" r="9525" b="9525"/>
+            <wp:docPr id="15" name="Picture 15"/>
+            <wp:cNvGraphicFramePr>
+              <a:graphicFrameLocks xmlns:a="http://schemas.openxmlformats.org/drawingml/2006/main" noChangeAspect="1"/>
+            </wp:cNvGraphicFramePr>
+            <a:graphic xmlns:a="http://schemas.openxmlformats.org/drawingml/2006/main">
+              <a:graphicData uri="http://schemas.openxmlformats.org/drawingml/2006/picture">
+                <pic:pic xmlns:pic="http://schemas.openxmlformats.org/drawingml/2006/picture">
+                  <pic:nvPicPr>
+                    <pic:cNvPr id="0" name=""/>
+                    <pic:cNvPicPr/>
+                  </pic:nvPicPr>
+                  <pic:blipFill>
+                    <a:blip r:embed="rId29"/>
+                    <a:stretch>
+                      <a:fillRect/>
+                    </a:stretch>
+                  </pic:blipFill>
+                  <pic:spPr>
+                    <a:xfrm>
+                      <a:off x="0" y="0"/>
+                      <a:ext cx="5572125" cy="5133975"/>
+                    </a:xfrm>
+                    <a:prstGeom prst="rect">
+                      <a:avLst/>
+                    </a:prstGeom>
+                  </pic:spPr>
+                </pic:pic>
+              </a:graphicData>
+            </a:graphic>
+          </wp:inline>
+        </w:drawing>
+      </w:r>
+    </w:p>
+    <w:p>
+      <w:pPr>
+        <w:spacing w:after="0" w:line="240" w:lineRule="auto"/>
+        <w:rPr>
+          <w:rFonts w:ascii="Courier New" w:hAnsi="Courier New" w:cs="Courier New"/>
+          <w:sz w:val="16"/>
+          <w:szCs w:val="16"/>
+        </w:rPr>
+      </w:pPr>
+    </w:p>
+    <w:p>
+      <w:pPr>
+        <w:spacing w:after="0" w:line="240" w:lineRule="auto"/>
+        <w:rPr>
+          <w:rFonts w:ascii="Courier New" w:hAnsi="Courier New" w:cs="Courier New"/>
+          <w:sz w:val="16"/>
+          <w:szCs w:val="16"/>
+        </w:rPr>
+      </w:pPr>
+      <w:r>
+        <w:rPr>
+          <w:noProof/>
+        </w:rPr>
+        <w:drawing>
+          <wp:inline distT="0" distB="0" distL="0" distR="0" wp14:anchorId="18996B2E" wp14:editId="4632DBB5">
+            <wp:extent cx="4457700" cy="600075"/>
+            <wp:effectExtent l="0" t="0" r="0" b="9525"/>
+            <wp:docPr id="16" name="Picture 16"/>
+            <wp:cNvGraphicFramePr>
+              <a:graphicFrameLocks xmlns:a="http://schemas.openxmlformats.org/drawingml/2006/main" noChangeAspect="1"/>
+            </wp:cNvGraphicFramePr>
+            <a:graphic xmlns:a="http://schemas.openxmlformats.org/drawingml/2006/main">
+              <a:graphicData uri="http://schemas.openxmlformats.org/drawingml/2006/picture">
+                <pic:pic xmlns:pic="http://schemas.openxmlformats.org/drawingml/2006/picture">
+                  <pic:nvPicPr>
+                    <pic:cNvPr id="0" name=""/>
+                    <pic:cNvPicPr/>
+                  </pic:nvPicPr>
+                  <pic:blipFill>
+                    <a:blip r:embed="rId30"/>
+                    <a:stretch>
+                      <a:fillRect/>
+                    </a:stretch>
+                  </pic:blipFill>
+                  <pic:spPr>
+                    <a:xfrm>
+                      <a:off x="0" y="0"/>
+                      <a:ext cx="4457700" cy="600075"/>
+                    </a:xfrm>
+                    <a:prstGeom prst="rect">
+                      <a:avLst/>
+                    </a:prstGeom>
+                  </pic:spPr>
+                </pic:pic>
+              </a:graphicData>
+            </a:graphic>
+          </wp:inline>
+        </w:drawing>
+      </w:r>
+      <w:bookmarkStart w:id="0" w:name="_GoBack"/>
+      <w:bookmarkEnd w:id="0"/>
     </w:p>
     <w:sectPr>
       <w:pgSz w:w="12240" w:h="15840"/>
@@ -10882,7 +15002,7 @@
         <w:sz w:val="18"/>
         <w:szCs w:val="18"/>
       </w:rPr>
-      <w:t>2015-02-05</w:t>
+      <w:t>2015-02-07</w:t>
     </w:r>
     <w:r>
       <w:rPr>
@@ -10910,7 +15030,7 @@
       <w:rPr>
         <w:noProof/>
       </w:rPr>
-      <w:t>11</w:t>
+      <w:t>1</w:t>
     </w:r>
     <w:r>
       <w:fldChar w:fldCharType="end"/>

</xml_diff>